<commit_message>
fix: added photo to XSL-T
</commit_message>
<xml_diff>
--- a/cvtool-backend/src/main/resources/docx/Valori/template.docx
+++ b/cvtool-backend/src/main/resources/docx/Valori/template.docx
@@ -1,10 +1,11 @@
 
 <file path=word/document.xml><?xml version="1.0" encoding="utf-8"?>
-<w:document xmlns:wpc="http://schemas.microsoft.com/office/word/2010/wordprocessingCanvas" xmlns:mc="http://schemas.openxmlformats.org/markup-compatibility/2006" xmlns:o="urn:schemas-microsoft-com:office:office" xmlns:r="http://schemas.openxmlformats.org/officeDocument/2006/relationships" xmlns:m="http://schemas.openxmlformats.org/officeDocument/2006/math" xmlns:v="urn:schemas-microsoft-com:vml" xmlns:wp14="http://schemas.microsoft.com/office/word/2010/wordprocessingDrawing" xmlns:wp="http://schemas.openxmlformats.org/drawingml/2006/wordprocessingDrawing" xmlns:w10="urn:schemas-microsoft-com:office:word" xmlns:w="http://schemas.openxmlformats.org/wordprocessingml/2006/main" xmlns:w14="http://schemas.microsoft.com/office/word/2010/wordml" xmlns:w15="http://schemas.microsoft.com/office/word/2012/wordml" xmlns:wpg="http://schemas.microsoft.com/office/word/2010/wordprocessingGroup" xmlns:wpi="http://schemas.microsoft.com/office/word/2010/wordprocessingInk" xmlns:wne="http://schemas.microsoft.com/office/word/2006/wordml" xmlns:wps="http://schemas.microsoft.com/office/word/2010/wordprocessingShape" mc:Ignorable="w14 w15 wp14">
+<w:document xmlns:wpc="http://schemas.microsoft.com/office/word/2010/wordprocessingCanvas" xmlns:cx="http://schemas.microsoft.com/office/drawing/2014/chartex" xmlns:cx1="http://schemas.microsoft.com/office/drawing/2015/9/8/chartex" xmlns:cx2="http://schemas.microsoft.com/office/drawing/2015/10/21/chartex" xmlns:cx3="http://schemas.microsoft.com/office/drawing/2016/5/9/chartex" xmlns:cx4="http://schemas.microsoft.com/office/drawing/2016/5/10/chartex" xmlns:cx5="http://schemas.microsoft.com/office/drawing/2016/5/11/chartex" xmlns:cx6="http://schemas.microsoft.com/office/drawing/2016/5/12/chartex" xmlns:cx7="http://schemas.microsoft.com/office/drawing/2016/5/13/chartex" xmlns:cx8="http://schemas.microsoft.com/office/drawing/2016/5/14/chartex" xmlns:mc="http://schemas.openxmlformats.org/markup-compatibility/2006" xmlns:aink="http://schemas.microsoft.com/office/drawing/2016/ink" xmlns:am3d="http://schemas.microsoft.com/office/drawing/2017/model3d" xmlns:o="urn:schemas-microsoft-com:office:office" xmlns:oel="http://schemas.microsoft.com/office/2019/extlst" xmlns:r="http://schemas.openxmlformats.org/officeDocument/2006/relationships" xmlns:m="http://schemas.openxmlformats.org/officeDocument/2006/math" xmlns:v="urn:schemas-microsoft-com:vml" xmlns:wp14="http://schemas.microsoft.com/office/word/2010/wordprocessingDrawing" xmlns:wp="http://schemas.openxmlformats.org/drawingml/2006/wordprocessingDrawing" xmlns:w10="urn:schemas-microsoft-com:office:word" xmlns:w="http://schemas.openxmlformats.org/wordprocessingml/2006/main" xmlns:w14="http://schemas.microsoft.com/office/word/2010/wordml" xmlns:w15="http://schemas.microsoft.com/office/word/2012/wordml" xmlns:w16cex="http://schemas.microsoft.com/office/word/2018/wordml/cex" xmlns:w16cid="http://schemas.microsoft.com/office/word/2016/wordml/cid" xmlns:w16="http://schemas.microsoft.com/office/word/2018/wordml" xmlns:w16sdtdh="http://schemas.microsoft.com/office/word/2020/wordml/sdtdatahash" xmlns:w16se="http://schemas.microsoft.com/office/word/2015/wordml/symex" xmlns:wpg="http://schemas.microsoft.com/office/word/2010/wordprocessingGroup" xmlns:wpi="http://schemas.microsoft.com/office/word/2010/wordprocessingInk" xmlns:wne="http://schemas.microsoft.com/office/word/2006/wordml" xmlns:wps="http://schemas.microsoft.com/office/word/2010/wordprocessingShape" mc:Ignorable="w14 w15 w16se w16cid w16 w16cex w16sdtdh wp14">
   <w:body>
     <w:p>
       <w:pPr>
         <w:pStyle w:val="Kop1"/>
+        <w:spacing w:after="60"/>
       </w:pPr>
       <w:r>
         <w:t>Profielschets</w:t>
@@ -12,7 +13,13 @@
     </w:p>
     <w:p>
       <w:r>
-        <w:t>[CV.profile]</w:t>
+        <w:t>Complexe problematiek vraagt om elegante oplossingen. Niet alleen bij het zoeken naar die oplossingen, maar zeker ook bij het uitwerken ervan zet Rob zich voor 100% in. Met zijn brede technische kennis en ervaring bijt hij zich er diep in vast. IT problemen zijn als puzzels: de moeilijkste zijn het leukst! Het verschil is alleen dat een goede IT oplossing pas werkt als ook de uitvoering deugt.</w:t>
+      </w:r>
+    </w:p>
+    <w:p/>
+    <w:p>
+      <w:r>
+        <w:t>Rob heeft oog voor detail en doet graag een paar stappen extra om goede kwaliteit te leveren. Hij houdt van aanpakken, is stressbestendig en stelt zich pragmatisch op als dat nodig is. Hij is graag betrokken bij het gehele ontwikkeltraject van specificatie tot uitrol, maar verdiept zich ook in de details van algoritmes, systeemkenmerken en bedrijfsprocessen.</w:t>
       </w:r>
     </w:p>
     <w:p>
@@ -31,7 +38,7 @@
           <w:headerReference w:type="first" r:id="rId9"/>
           <w:footerReference w:type="first" r:id="rId10"/>
           <w:pgSz w:w="11906" w:h="16838" w:code="9"/>
-          <w:pgMar w:top="2835" w:right="707" w:bottom="1701" w:left="1701" w:header="1276" w:footer="641" w:gutter="0"/>
+          <w:pgMar w:top="2835" w:right="991" w:bottom="1701" w:left="1701" w:header="1276" w:footer="641" w:gutter="0"/>
           <w:cols w:space="708"/>
           <w:titlePg/>
           <w:docGrid w:linePitch="360"/>
@@ -43,15 +50,17 @@
         <w:pStyle w:val="Kop2"/>
       </w:pPr>
       <w:r>
-        <w:t>[SKILL.category]</w:t>
+        <w:t>Talen</w:t>
       </w:r>
     </w:p>
     <w:p>
       <w:pPr>
         <w:pStyle w:val="Valori-blauw"/>
+        <w:keepNext/>
+        <w:keepLines/>
         <w:tabs>
           <w:tab w:val="clear" w:pos="2835"/>
-          <w:tab w:val="right" w:pos="2977"/>
+          <w:tab w:val="right" w:pos="3071"/>
         </w:tabs>
         <w:rPr>
           <w:rStyle w:val="Valori-niveau"/>
@@ -61,37 +70,130 @@
         <w:rPr>
           <w:rStyle w:val="Valori-skillChar"/>
         </w:rPr>
-        <w:t>[SKILL.description]</w:t>
-      </w:r>
-      <w:r>
+        <w:t>Engels</w:t>
+      </w:r>
+      <w:r>
+        <w:rPr>
+          <w:rStyle w:val="Valori-skillChar"/>
+        </w:rPr>
         <w:tab/>
       </w:r>
       <w:r>
         <w:rPr>
           <w:rStyle w:val="Valori-niveau"/>
         </w:rPr>
-        <w:t></w:t>
+        <w:t></w:t>
+      </w:r>
+      <w:r>
+        <w:rPr>
+          <w:rStyle w:val="Valori-niveau"/>
+        </w:rPr>
+        <w:t></w:t>
+      </w:r>
+      <w:r>
+        <w:rPr>
+          <w:rStyle w:val="Valori-niveau"/>
+        </w:rPr>
+        <w:t></w:t>
       </w:r>
     </w:p>
     <w:p>
       <w:pPr>
-        <w:pStyle w:val="Kop2"/>
-      </w:pPr>
+        <w:pStyle w:val="Valori-blauw"/>
+        <w:keepNext/>
+        <w:keepLines/>
+        <w:tabs>
+          <w:tab w:val="clear" w:pos="2835"/>
+          <w:tab w:val="right" w:pos="3071"/>
+        </w:tabs>
+        <w:rPr>
+          <w:rStyle w:val="Valori-niveau"/>
+        </w:rPr>
+      </w:pPr>
+      <w:r>
+        <w:rPr>
+          <w:rStyle w:val="Valori-skillChar"/>
+        </w:rPr>
+        <w:t>Nederlands</w:t>
+      </w:r>
+      <w:r>
+        <w:rPr>
+          <w:rStyle w:val="Valori-skillChar"/>
+        </w:rPr>
+        <w:tab/>
+      </w:r>
+      <w:r>
+        <w:rPr>
+          <w:rStyle w:val="Valori-niveau"/>
+        </w:rPr>
+        <w:t></w:t>
+      </w:r>
+      <w:r>
+        <w:rPr>
+          <w:rStyle w:val="Valori-niveau"/>
+        </w:rPr>
+        <w:t></w:t>
+      </w:r>
+      <w:r>
+        <w:rPr>
+          <w:rStyle w:val="Valori-niveau"/>
+        </w:rPr>
+        <w:t></w:t>
+      </w:r>
     </w:p>
     <w:p>
       <w:pPr>
-        <w:pStyle w:val="Kop2"/>
-      </w:pPr>
-      <w:r>
-        <w:t>[SKILL.category]</w:t>
+        <w:pStyle w:val="Valori-blauw"/>
+        <w:keepLines/>
+        <w:tabs>
+          <w:tab w:val="clear" w:pos="2835"/>
+          <w:tab w:val="right" w:pos="3071"/>
+        </w:tabs>
+        <w:rPr>
+          <w:rStyle w:val="Valori-niveau"/>
+        </w:rPr>
+      </w:pPr>
+      <w:r>
+        <w:rPr>
+          <w:rStyle w:val="Valori-skillChar"/>
+        </w:rPr>
+        <w:t>Duits</w:t>
+      </w:r>
+      <w:r>
+        <w:rPr>
+          <w:rStyle w:val="Valori-skillChar"/>
+        </w:rPr>
+        <w:tab/>
+      </w:r>
+      <w:r>
+        <w:rPr>
+          <w:rStyle w:val="Valori-niveau"/>
+        </w:rPr>
+        <w:t></w:t>
+      </w:r>
+      <w:r>
+        <w:rPr>
+          <w:rStyle w:val="Valori-niveau"/>
+        </w:rPr>
+        <w:t></w:t>
       </w:r>
     </w:p>
     <w:p>
       <w:pPr>
+        <w:pStyle w:val="Kop2"/>
+      </w:pPr>
+      <w:r>
+        <w:t>Branches</w:t>
+      </w:r>
+    </w:p>
+    <w:p>
+      <w:pPr>
         <w:pStyle w:val="Valori-blauw"/>
+        <w:keepNext/>
+        <w:keepLines/>
         <w:tabs>
           <w:tab w:val="clear" w:pos="2835"/>
-          <w:tab w:val="right" w:pos="2977"/>
+          <w:tab w:val="right" w:pos="3071"/>
         </w:tabs>
         <w:rPr>
           <w:rStyle w:val="Valori-niveau"/>
@@ -101,37 +203,130 @@
         <w:rPr>
           <w:rStyle w:val="Valori-skillChar"/>
         </w:rPr>
-        <w:t>[SKILL.description]</w:t>
-      </w:r>
-      <w:r>
+        <w:t>Banken</w:t>
+      </w:r>
+      <w:r>
+        <w:rPr>
+          <w:rStyle w:val="Valori-skillChar"/>
+        </w:rPr>
         <w:tab/>
       </w:r>
       <w:r>
         <w:rPr>
           <w:rStyle w:val="Valori-niveau"/>
         </w:rPr>
-        <w:t></w:t>
+        <w:t></w:t>
+      </w:r>
+      <w:r>
+        <w:rPr>
+          <w:rStyle w:val="Valori-niveau"/>
+        </w:rPr>
+        <w:t></w:t>
+      </w:r>
+      <w:r>
+        <w:rPr>
+          <w:rStyle w:val="Valori-niveau"/>
+        </w:rPr>
+        <w:t></w:t>
       </w:r>
     </w:p>
     <w:p>
       <w:pPr>
-        <w:pStyle w:val="Kop2"/>
-      </w:pPr>
+        <w:pStyle w:val="Valori-blauw"/>
+        <w:keepNext/>
+        <w:keepLines/>
+        <w:tabs>
+          <w:tab w:val="clear" w:pos="2835"/>
+          <w:tab w:val="right" w:pos="3071"/>
+        </w:tabs>
+        <w:rPr>
+          <w:rStyle w:val="Valori-niveau"/>
+        </w:rPr>
+      </w:pPr>
+      <w:r>
+        <w:rPr>
+          <w:rStyle w:val="Valori-skillChar"/>
+        </w:rPr>
+        <w:t>Zakelijke dienstverlening</w:t>
+      </w:r>
+      <w:r>
+        <w:rPr>
+          <w:rStyle w:val="Valori-skillChar"/>
+        </w:rPr>
+        <w:tab/>
+      </w:r>
+      <w:r>
+        <w:rPr>
+          <w:rStyle w:val="Valori-niveau"/>
+        </w:rPr>
+        <w:t></w:t>
+      </w:r>
+      <w:r>
+        <w:rPr>
+          <w:rStyle w:val="Valori-niveau"/>
+        </w:rPr>
+        <w:t></w:t>
+      </w:r>
+      <w:r>
+        <w:rPr>
+          <w:rStyle w:val="Valori-niveau"/>
+        </w:rPr>
+        <w:t></w:t>
+      </w:r>
     </w:p>
     <w:p>
       <w:pPr>
-        <w:pStyle w:val="Kop2"/>
-      </w:pPr>
-      <w:r>
-        <w:t>[SKILL.category]</w:t>
+        <w:pStyle w:val="Valori-blauw"/>
+        <w:keepLines/>
+        <w:tabs>
+          <w:tab w:val="clear" w:pos="2835"/>
+          <w:tab w:val="right" w:pos="3071"/>
+        </w:tabs>
+        <w:rPr>
+          <w:rStyle w:val="Valori-niveau"/>
+        </w:rPr>
+      </w:pPr>
+      <w:r>
+        <w:rPr>
+          <w:rStyle w:val="Valori-skillChar"/>
+        </w:rPr>
+        <w:t>Overheid</w:t>
+      </w:r>
+      <w:r>
+        <w:rPr>
+          <w:rStyle w:val="Valori-skillChar"/>
+        </w:rPr>
+        <w:tab/>
+      </w:r>
+      <w:r>
+        <w:rPr>
+          <w:rStyle w:val="Valori-niveau"/>
+        </w:rPr>
+        <w:t></w:t>
+      </w:r>
+      <w:r>
+        <w:rPr>
+          <w:rStyle w:val="Valori-niveau"/>
+        </w:rPr>
+        <w:t></w:t>
       </w:r>
     </w:p>
     <w:p>
       <w:pPr>
+        <w:pStyle w:val="Kop2"/>
+      </w:pPr>
+      <w:r>
+        <w:t>Expertises</w:t>
+      </w:r>
+    </w:p>
+    <w:p>
+      <w:pPr>
         <w:pStyle w:val="Valori-blauw"/>
+        <w:keepNext/>
+        <w:keepLines/>
         <w:tabs>
           <w:tab w:val="clear" w:pos="2835"/>
-          <w:tab w:val="right" w:pos="2977"/>
+          <w:tab w:val="right" w:pos="3071"/>
         </w:tabs>
         <w:rPr>
           <w:rStyle w:val="Valori-niveau"/>
@@ -141,91 +336,984 @@
         <w:rPr>
           <w:rStyle w:val="Valori-skillChar"/>
         </w:rPr>
-        <w:t>[SKILL.description]</w:t>
-      </w:r>
-      <w:r>
+        <w:t>OpenID Connect, JWT</w:t>
+      </w:r>
+      <w:r>
+        <w:rPr>
+          <w:rStyle w:val="Valori-skillChar"/>
+        </w:rPr>
         <w:tab/>
       </w:r>
       <w:r>
         <w:rPr>
           <w:rStyle w:val="Valori-niveau"/>
         </w:rPr>
-        <w:t></w:t>
-      </w:r>
-      <w:r>
-        <w:br w:type="column"/>
-      </w:r>
-      <w:r>
-        <w:rPr>
-          <w:rStyle w:val="Kop2Char"/>
-        </w:rPr>
-        <w:t>[SKILL.category]</w:t>
+        <w:t></w:t>
+      </w:r>
+      <w:r>
+        <w:rPr>
+          <w:rStyle w:val="Valori-niveau"/>
+        </w:rPr>
+        <w:t></w:t>
+      </w:r>
+      <w:r>
+        <w:rPr>
+          <w:rStyle w:val="Valori-niveau"/>
+        </w:rPr>
+        <w:t></w:t>
       </w:r>
     </w:p>
     <w:p>
       <w:pPr>
         <w:pStyle w:val="Valori-blauw"/>
+        <w:keepNext/>
+        <w:keepLines/>
         <w:tabs>
           <w:tab w:val="clear" w:pos="2835"/>
-          <w:tab w:val="right" w:pos="2977"/>
+          <w:tab w:val="right" w:pos="3071"/>
         </w:tabs>
         <w:rPr>
-          <w:rStyle w:val="Kop2Char"/>
+          <w:rStyle w:val="Valori-niveau"/>
         </w:rPr>
       </w:pPr>
       <w:r>
         <w:rPr>
           <w:rStyle w:val="Valori-skillChar"/>
         </w:rPr>
-        <w:t>[SKILL.description]</w:t>
-      </w:r>
-      <w:r>
+        <w:t>React, LiT-HTML</w:t>
+      </w:r>
+      <w:r>
+        <w:rPr>
+          <w:rStyle w:val="Valori-skillChar"/>
+        </w:rPr>
         <w:tab/>
       </w:r>
       <w:r>
         <w:rPr>
           <w:rStyle w:val="Valori-niveau"/>
         </w:rPr>
-        <w:t></w:t>
-      </w:r>
-      <w:r>
-        <w:br w:type="column"/>
-      </w:r>
-      <w:r>
-        <w:rPr>
-          <w:rStyle w:val="Kop2Char"/>
-        </w:rPr>
-        <w:t>[SKILL.category]</w:t>
+        <w:t></w:t>
+      </w:r>
+      <w:r>
+        <w:rPr>
+          <w:rStyle w:val="Valori-niveau"/>
+        </w:rPr>
+        <w:t></w:t>
+      </w:r>
+      <w:r>
+        <w:rPr>
+          <w:rStyle w:val="Valori-niveau"/>
+        </w:rPr>
+        <w:t></w:t>
       </w:r>
     </w:p>
     <w:p>
       <w:pPr>
         <w:pStyle w:val="Valori-blauw"/>
+        <w:keepNext/>
+        <w:keepLines/>
         <w:tabs>
           <w:tab w:val="clear" w:pos="2835"/>
-          <w:tab w:val="right" w:pos="2977"/>
+          <w:tab w:val="right" w:pos="3071"/>
         </w:tabs>
+        <w:rPr>
+          <w:rStyle w:val="Valori-niveau"/>
+        </w:rPr>
+      </w:pPr>
+      <w:r>
+        <w:rPr>
+          <w:rStyle w:val="Valori-skillChar"/>
+        </w:rPr>
+        <w:t>ReactiveX, RxJava</w:t>
+      </w:r>
+      <w:r>
+        <w:rPr>
+          <w:rStyle w:val="Valori-skillChar"/>
+        </w:rPr>
+        <w:tab/>
+      </w:r>
+      <w:r>
+        <w:rPr>
+          <w:rStyle w:val="Valori-niveau"/>
+        </w:rPr>
+        <w:t></w:t>
+      </w:r>
+      <w:r>
+        <w:rPr>
+          <w:rStyle w:val="Valori-niveau"/>
+        </w:rPr>
+        <w:t></w:t>
+      </w:r>
+      <w:r>
+        <w:rPr>
+          <w:rStyle w:val="Valori-niveau"/>
+        </w:rPr>
+        <w:t></w:t>
+      </w:r>
+    </w:p>
+    <w:p>
+      <w:pPr>
+        <w:pStyle w:val="Valori-blauw"/>
+        <w:keepNext/>
+        <w:keepLines/>
+        <w:tabs>
+          <w:tab w:val="clear" w:pos="2835"/>
+          <w:tab w:val="right" w:pos="3071"/>
+        </w:tabs>
+        <w:rPr>
+          <w:rStyle w:val="Valori-niveau"/>
+        </w:rPr>
+      </w:pPr>
+      <w:r>
+        <w:rPr>
+          <w:rStyle w:val="Valori-skillChar"/>
+        </w:rPr>
+        <w:t>REST, JAX-WS</w:t>
+      </w:r>
+      <w:r>
+        <w:rPr>
+          <w:rStyle w:val="Valori-skillChar"/>
+        </w:rPr>
+        <w:tab/>
+      </w:r>
+      <w:r>
+        <w:rPr>
+          <w:rStyle w:val="Valori-niveau"/>
+        </w:rPr>
+        <w:t></w:t>
+      </w:r>
+      <w:r>
+        <w:rPr>
+          <w:rStyle w:val="Valori-niveau"/>
+        </w:rPr>
+        <w:t></w:t>
+      </w:r>
+      <w:r>
+        <w:rPr>
+          <w:rStyle w:val="Valori-niveau"/>
+        </w:rPr>
+        <w:t></w:t>
+      </w:r>
+    </w:p>
+    <w:p>
+      <w:pPr>
+        <w:pStyle w:val="Valori-blauw"/>
+        <w:keepLines/>
+        <w:tabs>
+          <w:tab w:val="clear" w:pos="2835"/>
+          <w:tab w:val="right" w:pos="3071"/>
+        </w:tabs>
+        <w:rPr>
+          <w:rStyle w:val="Valori-niveau"/>
+        </w:rPr>
+      </w:pPr>
+      <w:r>
+        <w:rPr>
+          <w:rStyle w:val="Valori-skillChar"/>
+        </w:rPr>
+        <w:t>Security, SSL, certificaten</w:t>
+      </w:r>
+      <w:r>
+        <w:rPr>
+          <w:rStyle w:val="Valori-skillChar"/>
+        </w:rPr>
+        <w:tab/>
+      </w:r>
+      <w:r>
+        <w:rPr>
+          <w:rStyle w:val="Valori-niveau"/>
+        </w:rPr>
+        <w:t></w:t>
+      </w:r>
+      <w:r>
+        <w:rPr>
+          <w:rStyle w:val="Valori-niveau"/>
+        </w:rPr>
+        <w:t></w:t>
+      </w:r>
+      <w:r>
+        <w:rPr>
+          <w:rStyle w:val="Valori-niveau"/>
+        </w:rPr>
+        <w:t></w:t>
+      </w:r>
+    </w:p>
+    <w:p>
+      <w:pPr>
+        <w:pStyle w:val="Kop2"/>
+      </w:pPr>
+      <w:r>
+        <w:t>Databases</w:t>
+      </w:r>
+    </w:p>
+    <w:p>
+      <w:pPr>
+        <w:pStyle w:val="Valori-blauw"/>
+        <w:keepNext/>
+        <w:keepLines/>
+        <w:tabs>
+          <w:tab w:val="clear" w:pos="2835"/>
+          <w:tab w:val="right" w:pos="3071"/>
+        </w:tabs>
+        <w:rPr>
+          <w:rStyle w:val="Valori-niveau"/>
+        </w:rPr>
+      </w:pPr>
+      <w:r>
+        <w:rPr>
+          <w:rStyle w:val="Valori-skillChar"/>
+        </w:rPr>
+        <w:t>Oracle, DB2, SQL Server</w:t>
+      </w:r>
+      <w:r>
+        <w:rPr>
+          <w:rStyle w:val="Valori-skillChar"/>
+        </w:rPr>
+        <w:tab/>
+      </w:r>
+      <w:r>
+        <w:rPr>
+          <w:rStyle w:val="Valori-niveau"/>
+        </w:rPr>
+        <w:t></w:t>
+      </w:r>
+      <w:r>
+        <w:rPr>
+          <w:rStyle w:val="Valori-niveau"/>
+        </w:rPr>
+        <w:t></w:t>
+      </w:r>
+      <w:r>
+        <w:rPr>
+          <w:rStyle w:val="Valori-niveau"/>
+        </w:rPr>
+        <w:t></w:t>
+      </w:r>
+    </w:p>
+    <w:p>
+      <w:pPr>
+        <w:pStyle w:val="Valori-blauw"/>
+        <w:keepLines/>
+        <w:tabs>
+          <w:tab w:val="clear" w:pos="2835"/>
+          <w:tab w:val="right" w:pos="3071"/>
+        </w:tabs>
+        <w:rPr>
+          <w:rStyle w:val="Valori-niveau"/>
+        </w:rPr>
+      </w:pPr>
+      <w:r>
+        <w:rPr>
+          <w:rStyle w:val="Valori-skillChar"/>
+        </w:rPr>
+        <w:t>MongoDB</w:t>
+      </w:r>
+      <w:r>
+        <w:rPr>
+          <w:rStyle w:val="Valori-skillChar"/>
+        </w:rPr>
+        <w:tab/>
+      </w:r>
+      <w:r>
+        <w:rPr>
+          <w:rStyle w:val="Valori-niveau"/>
+        </w:rPr>
+        <w:t></w:t>
+      </w:r>
+      <w:r>
+        <w:rPr>
+          <w:rStyle w:val="Valori-niveau"/>
+        </w:rPr>
+        <w:t></w:t>
+      </w:r>
+    </w:p>
+    <w:p>
+      <w:pPr>
+        <w:pStyle w:val="Kop2"/>
+      </w:pPr>
+      <w:r>
+        <w:t>Applicaties</w:t>
+      </w:r>
+    </w:p>
+    <w:p>
+      <w:pPr>
+        <w:pStyle w:val="Valori-blauw"/>
+        <w:keepNext/>
+        <w:keepLines/>
+        <w:tabs>
+          <w:tab w:val="clear" w:pos="2835"/>
+          <w:tab w:val="right" w:pos="3071"/>
+        </w:tabs>
+        <w:rPr>
+          <w:rStyle w:val="Valori-niveau"/>
+        </w:rPr>
+      </w:pPr>
+      <w:r>
+        <w:rPr>
+          <w:rStyle w:val="Valori-skillChar"/>
+        </w:rPr>
+        <w:t>Azure DevOps</w:t>
+      </w:r>
+      <w:r>
+        <w:rPr>
+          <w:rStyle w:val="Valori-skillChar"/>
+        </w:rPr>
+        <w:tab/>
+      </w:r>
+      <w:r>
+        <w:rPr>
+          <w:rStyle w:val="Valori-niveau"/>
+        </w:rPr>
+        <w:t></w:t>
+      </w:r>
+      <w:r>
+        <w:rPr>
+          <w:rStyle w:val="Valori-niveau"/>
+        </w:rPr>
+        <w:t></w:t>
+      </w:r>
+      <w:r>
+        <w:rPr>
+          <w:rStyle w:val="Valori-niveau"/>
+        </w:rPr>
+        <w:t></w:t>
+      </w:r>
+    </w:p>
+    <w:p>
+      <w:pPr>
+        <w:pStyle w:val="Valori-blauw"/>
+        <w:keepLines/>
+        <w:tabs>
+          <w:tab w:val="clear" w:pos="2835"/>
+          <w:tab w:val="right" w:pos="3071"/>
+        </w:tabs>
+        <w:rPr>
+          <w:rStyle w:val="Valori-niveau"/>
+        </w:rPr>
+      </w:pPr>
+      <w:r>
+        <w:rPr>
+          <w:rStyle w:val="Valori-skillChar"/>
+        </w:rPr>
+        <w:t>JMS, WebSphere-MQ</w:t>
+      </w:r>
+      <w:r>
+        <w:rPr>
+          <w:rStyle w:val="Valori-skillChar"/>
+        </w:rPr>
+        <w:tab/>
+      </w:r>
+      <w:r>
+        <w:rPr>
+          <w:rStyle w:val="Valori-niveau"/>
+        </w:rPr>
+        <w:t></w:t>
+      </w:r>
+      <w:r>
+        <w:rPr>
+          <w:rStyle w:val="Valori-niveau"/>
+        </w:rPr>
+        <w:t></w:t>
+      </w:r>
+    </w:p>
+    <w:p>
+      <w:pPr>
+        <w:pStyle w:val="Kop2"/>
+      </w:pPr>
+      <w:r>
+        <w:t>Tools</w:t>
+      </w:r>
+    </w:p>
+    <w:p>
+      <w:pPr>
+        <w:pStyle w:val="Valori-blauw"/>
+        <w:keepNext/>
+        <w:keepLines/>
+        <w:tabs>
+          <w:tab w:val="clear" w:pos="2835"/>
+          <w:tab w:val="right" w:pos="3071"/>
+        </w:tabs>
+        <w:rPr>
+          <w:rStyle w:val="Valori-niveau"/>
+        </w:rPr>
+      </w:pPr>
+      <w:r>
+        <w:rPr>
+          <w:rStyle w:val="Valori-skillChar"/>
+        </w:rPr>
+        <w:t>Docker</w:t>
+      </w:r>
+      <w:r>
+        <w:rPr>
+          <w:rStyle w:val="Valori-skillChar"/>
+        </w:rPr>
+        <w:tab/>
+      </w:r>
+      <w:r>
+        <w:rPr>
+          <w:rStyle w:val="Valori-niveau"/>
+        </w:rPr>
+        <w:t></w:t>
+      </w:r>
+      <w:r>
+        <w:rPr>
+          <w:rStyle w:val="Valori-niveau"/>
+        </w:rPr>
+        <w:t></w:t>
+      </w:r>
+      <w:r>
+        <w:rPr>
+          <w:rStyle w:val="Valori-niveau"/>
+        </w:rPr>
+        <w:t></w:t>
+      </w:r>
+    </w:p>
+    <w:p>
+      <w:pPr>
+        <w:pStyle w:val="Valori-blauw"/>
+        <w:keepNext/>
+        <w:keepLines/>
+        <w:tabs>
+          <w:tab w:val="clear" w:pos="2835"/>
+          <w:tab w:val="right" w:pos="3071"/>
+        </w:tabs>
+        <w:rPr>
+          <w:rStyle w:val="Valori-niveau"/>
+        </w:rPr>
+      </w:pPr>
+      <w:r>
+        <w:rPr>
+          <w:rStyle w:val="Valori-skillChar"/>
+        </w:rPr>
+        <w:t>Git, GitHub, Subversion</w:t>
+      </w:r>
+      <w:r>
+        <w:rPr>
+          <w:rStyle w:val="Valori-skillChar"/>
+        </w:rPr>
+        <w:tab/>
+      </w:r>
+      <w:r>
+        <w:rPr>
+          <w:rStyle w:val="Valori-niveau"/>
+        </w:rPr>
+        <w:t></w:t>
+      </w:r>
+      <w:r>
+        <w:rPr>
+          <w:rStyle w:val="Valori-niveau"/>
+        </w:rPr>
+        <w:t></w:t>
+      </w:r>
+      <w:r>
+        <w:rPr>
+          <w:rStyle w:val="Valori-niveau"/>
+        </w:rPr>
+        <w:t></w:t>
+      </w:r>
+    </w:p>
+    <w:p>
+      <w:pPr>
+        <w:pStyle w:val="Valori-blauw"/>
+        <w:keepNext/>
+        <w:keepLines/>
+        <w:tabs>
+          <w:tab w:val="clear" w:pos="2835"/>
+          <w:tab w:val="right" w:pos="3071"/>
+        </w:tabs>
+        <w:rPr>
+          <w:rStyle w:val="Valori-niveau"/>
+        </w:rPr>
+      </w:pPr>
+      <w:r>
+        <w:rPr>
+          <w:rStyle w:val="Valori-skillChar"/>
+        </w:rPr>
+        <w:t>Maven</w:t>
+      </w:r>
+      <w:r>
+        <w:rPr>
+          <w:rStyle w:val="Valori-skillChar"/>
+        </w:rPr>
+        <w:tab/>
+      </w:r>
+      <w:r>
+        <w:rPr>
+          <w:rStyle w:val="Valori-niveau"/>
+        </w:rPr>
+        <w:t></w:t>
+      </w:r>
+      <w:r>
+        <w:rPr>
+          <w:rStyle w:val="Valori-niveau"/>
+        </w:rPr>
+        <w:t></w:t>
+      </w:r>
+      <w:r>
+        <w:rPr>
+          <w:rStyle w:val="Valori-niveau"/>
+        </w:rPr>
+        <w:t></w:t>
+      </w:r>
+    </w:p>
+    <w:p>
+      <w:pPr>
+        <w:pStyle w:val="Valori-blauw"/>
+        <w:keepNext/>
+        <w:keepLines/>
+        <w:tabs>
+          <w:tab w:val="clear" w:pos="2835"/>
+          <w:tab w:val="right" w:pos="3071"/>
+        </w:tabs>
+        <w:rPr>
+          <w:rStyle w:val="Valori-niveau"/>
+        </w:rPr>
+      </w:pPr>
+      <w:r>
+        <w:rPr>
+          <w:rStyle w:val="Valori-skillChar"/>
+        </w:rPr>
+        <w:t>Redux, RXJS, MobX</w:t>
+      </w:r>
+      <w:r>
+        <w:rPr>
+          <w:rStyle w:val="Valori-skillChar"/>
+        </w:rPr>
+        <w:tab/>
+      </w:r>
+      <w:r>
+        <w:rPr>
+          <w:rStyle w:val="Valori-niveau"/>
+        </w:rPr>
+        <w:t></w:t>
+      </w:r>
+      <w:r>
+        <w:rPr>
+          <w:rStyle w:val="Valori-niveau"/>
+        </w:rPr>
+        <w:t></w:t>
+      </w:r>
+      <w:r>
+        <w:rPr>
+          <w:rStyle w:val="Valori-niveau"/>
+        </w:rPr>
+        <w:t></w:t>
+      </w:r>
+    </w:p>
+    <w:p>
+      <w:pPr>
+        <w:pStyle w:val="Valori-blauw"/>
+        <w:keepNext/>
+        <w:keepLines/>
+        <w:tabs>
+          <w:tab w:val="clear" w:pos="2835"/>
+          <w:tab w:val="right" w:pos="3071"/>
+        </w:tabs>
+        <w:rPr>
+          <w:rStyle w:val="Valori-niveau"/>
+        </w:rPr>
+      </w:pPr>
+      <w:r>
+        <w:rPr>
+          <w:rStyle w:val="Valori-skillChar"/>
+        </w:rPr>
+        <w:t>Spring Boot</w:t>
+      </w:r>
+      <w:r>
+        <w:rPr>
+          <w:rStyle w:val="Valori-skillChar"/>
+        </w:rPr>
+        <w:tab/>
+      </w:r>
+      <w:r>
+        <w:rPr>
+          <w:rStyle w:val="Valori-niveau"/>
+        </w:rPr>
+        <w:t></w:t>
+      </w:r>
+      <w:r>
+        <w:rPr>
+          <w:rStyle w:val="Valori-niveau"/>
+        </w:rPr>
+        <w:t></w:t>
+      </w:r>
+      <w:r>
+        <w:rPr>
+          <w:rStyle w:val="Valori-niveau"/>
+        </w:rPr>
+        <w:t></w:t>
+      </w:r>
+    </w:p>
+    <w:p>
+      <w:pPr>
+        <w:pStyle w:val="Valori-blauw"/>
+        <w:keepNext/>
+        <w:keepLines/>
+        <w:tabs>
+          <w:tab w:val="clear" w:pos="2835"/>
+          <w:tab w:val="right" w:pos="3071"/>
+        </w:tabs>
+        <w:rPr>
+          <w:rStyle w:val="Valori-niveau"/>
+        </w:rPr>
+      </w:pPr>
+      <w:r>
+        <w:rPr>
+          <w:rStyle w:val="Valori-skillChar"/>
+        </w:rPr>
+        <w:t>Spring framework</w:t>
+      </w:r>
+      <w:r>
+        <w:rPr>
+          <w:rStyle w:val="Valori-skillChar"/>
+        </w:rPr>
+        <w:tab/>
+      </w:r>
+      <w:r>
+        <w:rPr>
+          <w:rStyle w:val="Valori-niveau"/>
+        </w:rPr>
+        <w:t></w:t>
+      </w:r>
+      <w:r>
+        <w:rPr>
+          <w:rStyle w:val="Valori-niveau"/>
+        </w:rPr>
+        <w:t></w:t>
+      </w:r>
+      <w:r>
+        <w:rPr>
+          <w:rStyle w:val="Valori-niveau"/>
+        </w:rPr>
+        <w:t></w:t>
+      </w:r>
+    </w:p>
+    <w:p>
+      <w:pPr>
+        <w:pStyle w:val="Valori-blauw"/>
+        <w:keepNext/>
+        <w:keepLines/>
+        <w:tabs>
+          <w:tab w:val="clear" w:pos="2835"/>
+          <w:tab w:val="right" w:pos="3071"/>
+        </w:tabs>
+        <w:rPr>
+          <w:rStyle w:val="Valori-niveau"/>
+        </w:rPr>
+      </w:pPr>
+      <w:r>
+        <w:rPr>
+          <w:rStyle w:val="Valori-skillChar"/>
+        </w:rPr>
+        <w:t>vert.x</w:t>
+      </w:r>
+      <w:r>
+        <w:rPr>
+          <w:rStyle w:val="Valori-skillChar"/>
+        </w:rPr>
+        <w:tab/>
+      </w:r>
+      <w:r>
+        <w:rPr>
+          <w:rStyle w:val="Valori-niveau"/>
+        </w:rPr>
+        <w:t></w:t>
+      </w:r>
+      <w:r>
+        <w:rPr>
+          <w:rStyle w:val="Valori-niveau"/>
+        </w:rPr>
+        <w:t></w:t>
+      </w:r>
+      <w:r>
+        <w:rPr>
+          <w:rStyle w:val="Valori-niveau"/>
+        </w:rPr>
+        <w:t></w:t>
+      </w:r>
+    </w:p>
+    <w:p>
+      <w:pPr>
+        <w:pStyle w:val="Valori-blauw"/>
+        <w:keepLines/>
+        <w:tabs>
+          <w:tab w:val="clear" w:pos="2835"/>
+          <w:tab w:val="right" w:pos="3071"/>
+        </w:tabs>
+        <w:rPr>
+          <w:rStyle w:val="Valori-niveau"/>
+        </w:rPr>
+      </w:pPr>
+      <w:r>
+        <w:rPr>
+          <w:rStyle w:val="Valori-skillChar"/>
+        </w:rPr>
+        <w:t>JPA, Hibernate</w:t>
+      </w:r>
+      <w:r>
+        <w:rPr>
+          <w:rStyle w:val="Valori-skillChar"/>
+        </w:rPr>
+        <w:tab/>
+      </w:r>
+      <w:r>
+        <w:rPr>
+          <w:rStyle w:val="Valori-niveau"/>
+        </w:rPr>
+        <w:t></w:t>
+      </w:r>
+      <w:r>
+        <w:rPr>
+          <w:rStyle w:val="Valori-niveau"/>
+        </w:rPr>
+        <w:t></w:t>
+      </w:r>
+    </w:p>
+    <w:p>
+      <w:pPr>
+        <w:pStyle w:val="Kop2"/>
+      </w:pPr>
+      <w:r>
+        <w:t>Programmeren</w:t>
+      </w:r>
+    </w:p>
+    <w:p>
+      <w:pPr>
+        <w:pStyle w:val="Valori-blauw"/>
+        <w:keepNext/>
+        <w:keepLines/>
+        <w:tabs>
+          <w:tab w:val="clear" w:pos="2835"/>
+          <w:tab w:val="right" w:pos="3071"/>
+        </w:tabs>
+        <w:rPr>
+          <w:rStyle w:val="Valori-niveau"/>
+        </w:rPr>
+      </w:pPr>
+      <w:r>
+        <w:rPr>
+          <w:rStyle w:val="Valori-skillChar"/>
+        </w:rPr>
+        <w:t>HTML5, CSS, JavaScript</w:t>
+      </w:r>
+      <w:r>
+        <w:rPr>
+          <w:rStyle w:val="Valori-skillChar"/>
+        </w:rPr>
+        <w:tab/>
+      </w:r>
+      <w:r>
+        <w:rPr>
+          <w:rStyle w:val="Valori-niveau"/>
+        </w:rPr>
+        <w:t></w:t>
+      </w:r>
+      <w:r>
+        <w:rPr>
+          <w:rStyle w:val="Valori-niveau"/>
+        </w:rPr>
+        <w:t></w:t>
+      </w:r>
+      <w:r>
+        <w:rPr>
+          <w:rStyle w:val="Valori-niveau"/>
+        </w:rPr>
+        <w:t></w:t>
+      </w:r>
+    </w:p>
+    <w:p>
+      <w:pPr>
+        <w:pStyle w:val="Valori-blauw"/>
+        <w:keepNext/>
+        <w:keepLines/>
+        <w:tabs>
+          <w:tab w:val="clear" w:pos="2835"/>
+          <w:tab w:val="right" w:pos="3071"/>
+        </w:tabs>
+        <w:rPr>
+          <w:rStyle w:val="Valori-niveau"/>
+        </w:rPr>
+      </w:pPr>
+      <w:r>
+        <w:rPr>
+          <w:rStyle w:val="Valori-skillChar"/>
+        </w:rPr>
+        <w:t>Java, JEE</w:t>
+      </w:r>
+      <w:r>
+        <w:rPr>
+          <w:rStyle w:val="Valori-skillChar"/>
+        </w:rPr>
+        <w:tab/>
+      </w:r>
+      <w:r>
+        <w:rPr>
+          <w:rStyle w:val="Valori-niveau"/>
+        </w:rPr>
+        <w:t></w:t>
+      </w:r>
+      <w:r>
+        <w:rPr>
+          <w:rStyle w:val="Valori-niveau"/>
+        </w:rPr>
+        <w:t></w:t>
+      </w:r>
+      <w:r>
+        <w:rPr>
+          <w:rStyle w:val="Valori-niveau"/>
+        </w:rPr>
+        <w:t></w:t>
+      </w:r>
+    </w:p>
+    <w:p>
+      <w:pPr>
+        <w:pStyle w:val="Valori-blauw"/>
+        <w:keepNext/>
+        <w:keepLines/>
+        <w:tabs>
+          <w:tab w:val="clear" w:pos="2835"/>
+          <w:tab w:val="right" w:pos="3071"/>
+        </w:tabs>
+        <w:rPr>
+          <w:rStyle w:val="Valori-niveau"/>
+        </w:rPr>
+      </w:pPr>
+      <w:r>
+        <w:rPr>
+          <w:rStyle w:val="Valori-skillChar"/>
+        </w:rPr>
+        <w:t>Kotlin</w:t>
+      </w:r>
+      <w:r>
+        <w:rPr>
+          <w:rStyle w:val="Valori-skillChar"/>
+        </w:rPr>
+        <w:tab/>
+      </w:r>
+      <w:r>
+        <w:rPr>
+          <w:rStyle w:val="Valori-niveau"/>
+        </w:rPr>
+        <w:t></w:t>
+      </w:r>
+      <w:r>
+        <w:rPr>
+          <w:rStyle w:val="Valori-niveau"/>
+        </w:rPr>
+        <w:t></w:t>
+      </w:r>
+      <w:r>
+        <w:rPr>
+          <w:rStyle w:val="Valori-niveau"/>
+        </w:rPr>
+        <w:t></w:t>
+      </w:r>
+    </w:p>
+    <w:p>
+      <w:pPr>
+        <w:pStyle w:val="Valori-blauw"/>
+        <w:keepLines/>
+        <w:tabs>
+          <w:tab w:val="clear" w:pos="2835"/>
+          <w:tab w:val="right" w:pos="3071"/>
+        </w:tabs>
+        <w:rPr>
+          <w:rStyle w:val="Valori-niveau"/>
+        </w:rPr>
+      </w:pPr>
+      <w:r>
+        <w:rPr>
+          <w:rStyle w:val="Valori-skillChar"/>
+        </w:rPr>
+        <w:t>XSL, XSD, Schematron</w:t>
+      </w:r>
+      <w:r>
+        <w:rPr>
+          <w:rStyle w:val="Valori-skillChar"/>
+        </w:rPr>
+        <w:tab/>
+      </w:r>
+      <w:r>
+        <w:rPr>
+          <w:rStyle w:val="Valori-niveau"/>
+        </w:rPr>
+        <w:t></w:t>
+      </w:r>
+      <w:r>
+        <w:rPr>
+          <w:rStyle w:val="Valori-niveau"/>
+        </w:rPr>
+        <w:t></w:t>
+      </w:r>
+      <w:r>
+        <w:rPr>
+          <w:rStyle w:val="Valori-niveau"/>
+        </w:rPr>
+        <w:t></w:t>
+      </w:r>
+    </w:p>
+    <w:p>
+      <w:pPr>
+        <w:pStyle w:val="Kop2"/>
+      </w:pPr>
+      <w:r>
+        <w:t>Methodes</w:t>
+      </w:r>
+    </w:p>
+    <w:p>
+      <w:pPr>
+        <w:pStyle w:val="Valori-blauw"/>
+        <w:keepLines/>
+        <w:tabs>
+          <w:tab w:val="clear" w:pos="2835"/>
+          <w:tab w:val="right" w:pos="3071"/>
+        </w:tabs>
+        <w:rPr>
+          <w:rStyle w:val="Valori-niveau"/>
+        </w:rPr>
+      </w:pPr>
+      <w:r>
+        <w:rPr>
+          <w:rStyle w:val="Valori-skillChar"/>
+        </w:rPr>
+        <w:t>SCRUM</w:t>
+      </w:r>
+      <w:r>
+        <w:rPr>
+          <w:rStyle w:val="Valori-skillChar"/>
+        </w:rPr>
+        <w:tab/>
+      </w:r>
+      <w:r>
+        <w:rPr>
+          <w:rStyle w:val="Valori-niveau"/>
+        </w:rPr>
+        <w:t></w:t>
+      </w:r>
+      <w:r>
+        <w:rPr>
+          <w:rStyle w:val="Valori-niveau"/>
+        </w:rPr>
+        <w:t></w:t>
+      </w:r>
+      <w:r>
+        <w:rPr>
+          <w:rStyle w:val="Valori-niveau"/>
+        </w:rPr>
+        <w:t></w:t>
+      </w:r>
+    </w:p>
+    <w:p>
+      <w:pPr>
         <w:sectPr>
           <w:type w:val="continuous"/>
           <w:pgSz w:w="11906" w:h="16838" w:code="9"/>
-          <w:pgMar w:top="1843" w:right="707" w:bottom="1701" w:left="1701" w:header="714" w:footer="641" w:gutter="0"/>
+          <w:pgMar w:top="1843" w:right="991" w:bottom="1701" w:left="1701" w:header="714" w:footer="641" w:gutter="0"/>
           <w:cols w:num="3" w:space="238"/>
           <w:titlePg/>
           <w:docGrid w:linePitch="360"/>
         </w:sectPr>
       </w:pPr>
-      <w:r>
-        <w:t>[SKILL.description]</w:t>
-      </w:r>
-      <w:r>
-        <w:tab/>
-      </w:r>
-      <w:r>
-        <w:rPr>
-          <w:rStyle w:val="Valori-niveau"/>
-        </w:rPr>
-        <w:t></w:t>
-      </w:r>
     </w:p>
     <w:p/>
     <w:p>
@@ -239,25 +1327,55 @@
         <w:t xml:space="preserve"> </w:t>
       </w:r>
       <w:r>
-        <w:t>foundation</w:t>
-      </w:r>
-      <w:r>
-        <w:rPr>
-          <w:rStyle w:val="Valori-niveau"/>
-        </w:rPr>
-        <w:t xml:space="preserve">      </w:t>
-      </w:r>
-      <w:r>
-        <w:t>advanced</w:t>
-      </w:r>
-      <w:r>
-        <w:rPr>
-          <w:rStyle w:val="Valori-niveau"/>
-        </w:rPr>
-        <w:t xml:space="preserve">     </w:t>
-      </w:r>
-      <w:r>
-        <w:t>expert</w:t>
+        <w:t>basis</w:t>
+      </w:r>
+      <w:r>
+        <w:rPr>
+          <w:rStyle w:val="Valori-niveau"/>
+        </w:rPr>
+        <w:t xml:space="preserve">     </w:t>
+      </w:r>
+      <w:r>
+        <w:rPr>
+          <w:rStyle w:val="Valori-niveau"/>
+        </w:rPr>
+        <w:t></w:t>
+      </w:r>
+      <w:r>
+        <w:rPr>
+          <w:rStyle w:val="Valori-niveau"/>
+        </w:rPr>
+        <w:t xml:space="preserve"> </w:t>
+      </w:r>
+      <w:r>
+        <w:t>gevorderd</w:t>
+      </w:r>
+      <w:r>
+        <w:rPr>
+          <w:rStyle w:val="Valori-niveau"/>
+        </w:rPr>
+        <w:t xml:space="preserve">    </w:t>
+      </w:r>
+      <w:r>
+        <w:rPr>
+          <w:rStyle w:val="Valori-niveau"/>
+        </w:rPr>
+        <w:t></w:t>
+      </w:r>
+      <w:r>
+        <w:rPr>
+          <w:rStyle w:val="Valori-niveau"/>
+        </w:rPr>
+        <w:t></w:t>
+      </w:r>
+      <w:r>
+        <w:rPr>
+          <w:rStyle w:val="Valori-niveau"/>
+        </w:rPr>
+        <w:t xml:space="preserve"> </w:t>
+      </w:r>
+      <w:r>
+        <w:t>ervaren</w:t>
       </w:r>
       <w:r>
         <w:br w:type="page"/>
@@ -291,19 +1409,18 @@
         <w:tblLook w:val="04A0" w:firstRow="1" w:lastRow="0" w:firstColumn="1" w:lastColumn="0" w:noHBand="0" w:noVBand="1"/>
       </w:tblPr>
       <w:tblGrid>
-        <w:gridCol w:w="3164"/>
-        <w:gridCol w:w="3164"/>
-        <w:gridCol w:w="3164"/>
+        <w:gridCol w:w="3071"/>
+        <w:gridCol w:w="3071"/>
+        <w:gridCol w:w="3071"/>
       </w:tblGrid>
       <w:tr>
         <w:tc>
           <w:tcPr>
-            <w:tcW w:w="3164" w:type="dxa"/>
+            <w:tcW w:w="3071" w:type="dxa"/>
           </w:tcPr>
           <w:p>
             <w:pPr>
               <w:pStyle w:val="Kop2"/>
-              <w:outlineLvl w:val="1"/>
             </w:pPr>
             <w:r>
               <w:t>Periode</w:t>
@@ -312,12 +1429,11 @@
         </w:tc>
         <w:tc>
           <w:tcPr>
-            <w:tcW w:w="3164" w:type="dxa"/>
+            <w:tcW w:w="3071" w:type="dxa"/>
           </w:tcPr>
           <w:p>
             <w:pPr>
               <w:pStyle w:val="Kop2"/>
-              <w:outlineLvl w:val="1"/>
             </w:pPr>
             <w:r>
               <w:t>Rol</w:t>
@@ -326,12 +1442,11 @@
         </w:tc>
         <w:tc>
           <w:tcPr>
-            <w:tcW w:w="3164" w:type="dxa"/>
+            <w:tcW w:w="3071" w:type="dxa"/>
           </w:tcPr>
           <w:p>
             <w:pPr>
               <w:pStyle w:val="Kop2"/>
-              <w:outlineLvl w:val="1"/>
             </w:pPr>
             <w:r>
               <w:t>Opdrachtgever</w:t>
@@ -342,31 +1457,255 @@
       <w:tr>
         <w:tc>
           <w:tcPr>
-            <w:tcW w:w="3164" w:type="dxa"/>
+            <w:tcW w:w="3071" w:type="dxa"/>
           </w:tcPr>
           <w:p>
             <w:r>
-              <w:t>[EXPERIENCE.periodBegin] – [EXPERIENCE.periodEnd]</w:t>
+              <w:t>01-2020 – heden</w:t>
             </w:r>
           </w:p>
         </w:tc>
         <w:tc>
           <w:tcPr>
-            <w:tcW w:w="3164" w:type="dxa"/>
+            <w:tcW w:w="3071" w:type="dxa"/>
           </w:tcPr>
           <w:p>
             <w:r>
-              <w:t>[EXPERIENCE.role]</w:t>
+              <w:t>Software DevOps</w:t>
             </w:r>
           </w:p>
         </w:tc>
         <w:tc>
           <w:tcPr>
-            <w:tcW w:w="3164" w:type="dxa"/>
+            <w:tcW w:w="3071" w:type="dxa"/>
           </w:tcPr>
           <w:p>
             <w:r>
-              <w:t>[EXPERIENCE.client]</w:t>
+              <w:t>Bank Mendes Gans</w:t>
+            </w:r>
+          </w:p>
+        </w:tc>
+      </w:tr>
+      <w:tr>
+        <w:tc>
+          <w:tcPr>
+            <w:tcW w:w="3071" w:type="dxa"/>
+          </w:tcPr>
+          <w:p>
+            <w:r>
+              <w:t>01-2020 – 01-2021</w:t>
+            </w:r>
+          </w:p>
+        </w:tc>
+        <w:tc>
+          <w:tcPr>
+            <w:tcW w:w="3071" w:type="dxa"/>
+          </w:tcPr>
+          <w:p>
+            <w:r>
+              <w:t>Software engineer</w:t>
+            </w:r>
+          </w:p>
+        </w:tc>
+        <w:tc>
+          <w:tcPr>
+            <w:tcW w:w="3071" w:type="dxa"/>
+          </w:tcPr>
+          <w:p>
+            <w:r>
+              <w:t>Valori</w:t>
+            </w:r>
+          </w:p>
+        </w:tc>
+      </w:tr>
+      <w:tr>
+        <w:tc>
+          <w:tcPr>
+            <w:tcW w:w="3071" w:type="dxa"/>
+          </w:tcPr>
+          <w:p>
+            <w:r>
+              <w:t>02-2015 – 01-2020</w:t>
+            </w:r>
+          </w:p>
+        </w:tc>
+        <w:tc>
+          <w:tcPr>
+            <w:tcW w:w="3071" w:type="dxa"/>
+          </w:tcPr>
+          <w:p>
+            <w:r>
+              <w:t>Tech lead</w:t>
+            </w:r>
+          </w:p>
+        </w:tc>
+        <w:tc>
+          <w:tcPr>
+            <w:tcW w:w="3071" w:type="dxa"/>
+          </w:tcPr>
+          <w:p>
+            <w:r>
+              <w:t>Triodos Bank</w:t>
+            </w:r>
+          </w:p>
+        </w:tc>
+      </w:tr>
+      <w:tr>
+        <w:tc>
+          <w:tcPr>
+            <w:tcW w:w="3071" w:type="dxa"/>
+          </w:tcPr>
+          <w:p>
+            <w:r>
+              <w:t>05-2013 – 02-2015</w:t>
+            </w:r>
+          </w:p>
+        </w:tc>
+        <w:tc>
+          <w:tcPr>
+            <w:tcW w:w="3071" w:type="dxa"/>
+          </w:tcPr>
+          <w:p>
+            <w:r>
+              <w:t>Application Engineer</w:t>
+            </w:r>
+          </w:p>
+        </w:tc>
+        <w:tc>
+          <w:tcPr>
+            <w:tcW w:w="3071" w:type="dxa"/>
+          </w:tcPr>
+          <w:p>
+            <w:r>
+              <w:t>Rabobank Nederland</w:t>
+            </w:r>
+          </w:p>
+        </w:tc>
+      </w:tr>
+      <w:tr>
+        <w:tc>
+          <w:tcPr>
+            <w:tcW w:w="3071" w:type="dxa"/>
+          </w:tcPr>
+          <w:p>
+            <w:r>
+              <w:t>04-2013 – 05-2013</w:t>
+            </w:r>
+          </w:p>
+        </w:tc>
+        <w:tc>
+          <w:tcPr>
+            <w:tcW w:w="3071" w:type="dxa"/>
+          </w:tcPr>
+          <w:p>
+            <w:r>
+              <w:t>Software engineer</w:t>
+            </w:r>
+          </w:p>
+        </w:tc>
+        <w:tc>
+          <w:tcPr>
+            <w:tcW w:w="3071" w:type="dxa"/>
+          </w:tcPr>
+          <w:p>
+            <w:r>
+              <w:t>ASR-Ardanta</w:t>
+            </w:r>
+          </w:p>
+        </w:tc>
+      </w:tr>
+      <w:tr>
+        <w:tc>
+          <w:tcPr>
+            <w:tcW w:w="3071" w:type="dxa"/>
+          </w:tcPr>
+          <w:p>
+            <w:r>
+              <w:t>05-2012 – 01-2013</w:t>
+            </w:r>
+          </w:p>
+        </w:tc>
+        <w:tc>
+          <w:tcPr>
+            <w:tcW w:w="3071" w:type="dxa"/>
+          </w:tcPr>
+          <w:p>
+            <w:r>
+              <w:t>Senior software developer</w:t>
+            </w:r>
+          </w:p>
+        </w:tc>
+        <w:tc>
+          <w:tcPr>
+            <w:tcW w:w="3071" w:type="dxa"/>
+          </w:tcPr>
+          <w:p>
+            <w:r>
+              <w:t>Triodos Bank</w:t>
+            </w:r>
+          </w:p>
+        </w:tc>
+      </w:tr>
+      <w:tr>
+        <w:tc>
+          <w:tcPr>
+            <w:tcW w:w="3071" w:type="dxa"/>
+          </w:tcPr>
+          <w:p>
+            <w:r>
+              <w:t>07-2009 – 05-2012</w:t>
+            </w:r>
+          </w:p>
+        </w:tc>
+        <w:tc>
+          <w:tcPr>
+            <w:tcW w:w="3071" w:type="dxa"/>
+          </w:tcPr>
+          <w:p>
+            <w:r>
+              <w:t>Lead developer Java</w:t>
+            </w:r>
+          </w:p>
+        </w:tc>
+        <w:tc>
+          <w:tcPr>
+            <w:tcW w:w="3071" w:type="dxa"/>
+          </w:tcPr>
+          <w:p>
+            <w:r>
+              <w:t>Het Kadaster</w:t>
+            </w:r>
+          </w:p>
+        </w:tc>
+      </w:tr>
+      <w:tr>
+        <w:tc>
+          <w:tcPr>
+            <w:tcW w:w="3071" w:type="dxa"/>
+          </w:tcPr>
+          <w:p>
+            <w:r>
+              <w:t>01-1991 – 07-2009</w:t>
+            </w:r>
+          </w:p>
+        </w:tc>
+        <w:tc>
+          <w:tcPr>
+            <w:tcW w:w="3071" w:type="dxa"/>
+          </w:tcPr>
+          <w:p>
+            <w:r>
+              <w:t>Software developer</w:t>
+            </w:r>
+          </w:p>
+        </w:tc>
+        <w:tc>
+          <w:tcPr>
+            <w:tcW w:w="3071" w:type="dxa"/>
+          </w:tcPr>
+          <w:p>
+            <w:r>
+              <w:t>Cerios, Devote, Logica, Nucletron</w:t>
             </w:r>
           </w:p>
         </w:tc>
@@ -377,7 +1716,7 @@
         <w:pStyle w:val="Kop1"/>
       </w:pPr>
       <w:r>
-        <w:t>Opleiding</w:t>
+        <w:t>Opleidingen</w:t>
       </w:r>
     </w:p>
     <w:tbl>
@@ -399,19 +1738,18 @@
         <w:tblLook w:val="04A0" w:firstRow="1" w:lastRow="0" w:firstColumn="1" w:lastColumn="0" w:noHBand="0" w:noVBand="1"/>
       </w:tblPr>
       <w:tblGrid>
-        <w:gridCol w:w="3164"/>
-        <w:gridCol w:w="3164"/>
-        <w:gridCol w:w="3164"/>
+        <w:gridCol w:w="3071"/>
+        <w:gridCol w:w="3071"/>
+        <w:gridCol w:w="3071"/>
       </w:tblGrid>
       <w:tr>
         <w:tc>
           <w:tcPr>
-            <w:tcW w:w="3164" w:type="dxa"/>
+            <w:tcW w:w="3071" w:type="dxa"/>
           </w:tcPr>
           <w:p>
             <w:pPr>
               <w:pStyle w:val="Kop2"/>
-              <w:outlineLvl w:val="1"/>
             </w:pPr>
             <w:r>
               <w:t>Opleiding</w:t>
@@ -420,12 +1758,11 @@
         </w:tc>
         <w:tc>
           <w:tcPr>
-            <w:tcW w:w="3164" w:type="dxa"/>
+            <w:tcW w:w="3071" w:type="dxa"/>
           </w:tcPr>
           <w:p>
             <w:pPr>
               <w:pStyle w:val="Kop2"/>
-              <w:outlineLvl w:val="1"/>
             </w:pPr>
             <w:r>
               <w:t>Onderwijsinstelling</w:t>
@@ -434,12 +1771,11 @@
         </w:tc>
         <w:tc>
           <w:tcPr>
-            <w:tcW w:w="3164" w:type="dxa"/>
+            <w:tcW w:w="3071" w:type="dxa"/>
           </w:tcPr>
           <w:p>
             <w:pPr>
               <w:pStyle w:val="Kop2"/>
-              <w:outlineLvl w:val="1"/>
             </w:pPr>
             <w:r>
               <w:t>Diploma</w:t>
@@ -450,31 +1786,31 @@
       <w:tr>
         <w:tc>
           <w:tcPr>
-            <w:tcW w:w="3164" w:type="dxa"/>
+            <w:tcW w:w="3071" w:type="dxa"/>
           </w:tcPr>
           <w:p>
             <w:r>
-              <w:t>[EDUCATION.name]</w:t>
+              <w:t>HTS-Elektrotechniek</w:t>
             </w:r>
           </w:p>
         </w:tc>
         <w:tc>
           <w:tcPr>
-            <w:tcW w:w="3164" w:type="dxa"/>
+            <w:tcW w:w="3071" w:type="dxa"/>
           </w:tcPr>
           <w:p>
             <w:r>
-              <w:t>[EDUCATION.institution]</w:t>
+              <w:t>HTS Enschede</w:t>
             </w:r>
           </w:p>
         </w:tc>
         <w:tc>
           <w:tcPr>
-            <w:tcW w:w="3164" w:type="dxa"/>
+            <w:tcW w:w="3071" w:type="dxa"/>
           </w:tcPr>
           <w:p>
             <w:r>
-              <w:t>[EDUCATION.yearFrom] – [EDUCATION.yearTo]</w:t>
+              <w:t>1988</w:t>
             </w:r>
             <w:r>
               <w:rPr>
@@ -483,7 +1819,48 @@
               <w:t xml:space="preserve"> // </w:t>
             </w:r>
             <w:r>
-              <w:t>[EDUCATION.result]</w:t>
+              <w:t>diploma</w:t>
+            </w:r>
+          </w:p>
+        </w:tc>
+      </w:tr>
+      <w:tr>
+        <w:tc>
+          <w:tcPr>
+            <w:tcW w:w="3071" w:type="dxa"/>
+          </w:tcPr>
+          <w:p>
+            <w:r>
+              <w:t>VWO</w:t>
+            </w:r>
+          </w:p>
+        </w:tc>
+        <w:tc>
+          <w:tcPr>
+            <w:tcW w:w="3071" w:type="dxa"/>
+          </w:tcPr>
+          <w:p>
+            <w:r>
+              <w:t>Bataafse Kamp Hengelo</w:t>
+            </w:r>
+          </w:p>
+        </w:tc>
+        <w:tc>
+          <w:tcPr>
+            <w:tcW w:w="3071" w:type="dxa"/>
+          </w:tcPr>
+          <w:p>
+            <w:r>
+              <w:t>1984</w:t>
+            </w:r>
+            <w:r>
+              <w:rPr>
+                <w:rStyle w:val="Valori-geel"/>
+              </w:rPr>
+              <w:t xml:space="preserve"> // </w:t>
+            </w:r>
+            <w:r>
+              <w:t>diploma</w:t>
             </w:r>
           </w:p>
         </w:tc>
@@ -516,19 +1893,18 @@
         <w:tblLook w:val="04A0" w:firstRow="1" w:lastRow="0" w:firstColumn="1" w:lastColumn="0" w:noHBand="0" w:noVBand="1"/>
       </w:tblPr>
       <w:tblGrid>
-        <w:gridCol w:w="3164"/>
-        <w:gridCol w:w="3164"/>
-        <w:gridCol w:w="3164"/>
+        <w:gridCol w:w="3071"/>
+        <w:gridCol w:w="3071"/>
+        <w:gridCol w:w="3071"/>
       </w:tblGrid>
       <w:tr>
         <w:tc>
           <w:tcPr>
-            <w:tcW w:w="3164" w:type="dxa"/>
+            <w:tcW w:w="3071" w:type="dxa"/>
           </w:tcPr>
           <w:p>
             <w:pPr>
               <w:pStyle w:val="Kop2"/>
-              <w:outlineLvl w:val="1"/>
             </w:pPr>
             <w:r>
               <w:t>Training</w:t>
@@ -537,29 +1913,27 @@
         </w:tc>
         <w:tc>
           <w:tcPr>
-            <w:tcW w:w="3164" w:type="dxa"/>
+            <w:tcW w:w="3071" w:type="dxa"/>
           </w:tcPr>
           <w:p>
             <w:pPr>
               <w:pStyle w:val="Kop2"/>
-              <w:outlineLvl w:val="1"/>
-            </w:pPr>
-            <w:r>
-              <w:t>Onderwijsinstelling</w:t>
+            </w:pPr>
+            <w:r>
+              <w:t>Opleidingsinstituut</w:t>
             </w:r>
           </w:p>
         </w:tc>
         <w:tc>
           <w:tcPr>
-            <w:tcW w:w="3164" w:type="dxa"/>
+            <w:tcW w:w="3071" w:type="dxa"/>
           </w:tcPr>
           <w:p>
             <w:pPr>
               <w:pStyle w:val="Kop2"/>
-              <w:outlineLvl w:val="1"/>
-            </w:pPr>
-            <w:r>
-              <w:t>Certificaten</w:t>
+            </w:pPr>
+            <w:r>
+              <w:t>Certificaat</w:t>
             </w:r>
           </w:p>
         </w:tc>
@@ -567,31 +1941,31 @@
       <w:tr>
         <w:tc>
           <w:tcPr>
-            <w:tcW w:w="3164" w:type="dxa"/>
+            <w:tcW w:w="3071" w:type="dxa"/>
           </w:tcPr>
           <w:p>
             <w:r>
-              <w:t>[EDUCATION.name]</w:t>
+              <w:t>Kotlin for Java Developers</w:t>
             </w:r>
           </w:p>
         </w:tc>
         <w:tc>
           <w:tcPr>
-            <w:tcW w:w="3164" w:type="dxa"/>
+            <w:tcW w:w="3071" w:type="dxa"/>
           </w:tcPr>
           <w:p>
             <w:r>
-              <w:t>[EDUCATION.institution]</w:t>
+              <w:t>Coursera</w:t>
             </w:r>
           </w:p>
         </w:tc>
         <w:tc>
           <w:tcPr>
-            <w:tcW w:w="3164" w:type="dxa"/>
+            <w:tcW w:w="3071" w:type="dxa"/>
           </w:tcPr>
           <w:p>
             <w:r>
-              <w:t>[EDUCATION.yearFrom] – [EDUCATION.yearTo]</w:t>
+              <w:t>2018</w:t>
             </w:r>
             <w:r>
               <w:rPr>
@@ -600,99 +1974,7 @@
               <w:t xml:space="preserve"> // </w:t>
             </w:r>
             <w:r>
-              <w:t>[EDUCATION.result]</w:t>
-            </w:r>
-          </w:p>
-        </w:tc>
-      </w:tr>
-    </w:tbl>
-    <w:p>
-      <w:pPr>
-        <w:pStyle w:val="Kop1"/>
-      </w:pPr>
-      <w:r>
-        <w:t>Publicaties</w:t>
-      </w:r>
-    </w:p>
-    <w:tbl>
-      <w:tblPr>
-        <w:tblStyle w:val="Tabelraster"/>
-        <w:tblW w:w="0" w:type="auto"/>
-        <w:tblBorders>
-          <w:top w:val="none" w:sz="0" w:space="0" w:color="auto"/>
-          <w:left w:val="none" w:sz="0" w:space="0" w:color="auto"/>
-          <w:bottom w:val="none" w:sz="0" w:space="0" w:color="auto"/>
-          <w:right w:val="none" w:sz="0" w:space="0" w:color="auto"/>
-          <w:insideH w:val="none" w:sz="0" w:space="0" w:color="auto"/>
-          <w:insideV w:val="none" w:sz="0" w:space="0" w:color="auto"/>
-        </w:tblBorders>
-        <w:tblLayout w:type="fixed"/>
-        <w:tblCellMar>
-          <w:left w:w="0" w:type="dxa"/>
-          <w:right w:w="0" w:type="dxa"/>
-        </w:tblCellMar>
-        <w:tblLook w:val="04A0" w:firstRow="1" w:lastRow="0" w:firstColumn="1" w:lastColumn="0" w:noHBand="0" w:noVBand="1"/>
-      </w:tblPr>
-      <w:tblGrid>
-        <w:gridCol w:w="3119"/>
-        <w:gridCol w:w="2410"/>
-        <w:gridCol w:w="708"/>
-        <w:gridCol w:w="3261"/>
-      </w:tblGrid>
-      <w:tr>
-        <w:tc>
-          <w:tcPr>
-            <w:tcW w:w="3119" w:type="dxa"/>
-          </w:tcPr>
-          <w:p>
-            <w:pPr>
-              <w:pStyle w:val="Kop2"/>
-              <w:outlineLvl w:val="1"/>
-            </w:pPr>
-            <w:r>
-              <w:t>Titel</w:t>
-            </w:r>
-          </w:p>
-        </w:tc>
-        <w:tc>
-          <w:tcPr>
-            <w:tcW w:w="2410" w:type="dxa"/>
-          </w:tcPr>
-          <w:p>
-            <w:pPr>
-              <w:pStyle w:val="Kop2"/>
-              <w:outlineLvl w:val="1"/>
-            </w:pPr>
-            <w:r>
-              <w:t>Media</w:t>
-            </w:r>
-          </w:p>
-        </w:tc>
-        <w:tc>
-          <w:tcPr>
-            <w:tcW w:w="708" w:type="dxa"/>
-          </w:tcPr>
-          <w:p>
-            <w:pPr>
-              <w:pStyle w:val="Kop2"/>
-              <w:outlineLvl w:val="1"/>
-            </w:pPr>
-            <w:r>
-              <w:t>Jaar</w:t>
-            </w:r>
-          </w:p>
-        </w:tc>
-        <w:tc>
-          <w:tcPr>
-            <w:tcW w:w="3261" w:type="dxa"/>
-          </w:tcPr>
-          <w:p>
-            <w:pPr>
-              <w:pStyle w:val="Kop2"/>
-              <w:outlineLvl w:val="1"/>
-            </w:pPr>
-            <w:r>
-              <w:t>Omschrijving</w:t>
+              <w:t>certificaat</w:t>
             </w:r>
           </w:p>
         </w:tc>
@@ -700,41 +1982,40 @@
       <w:tr>
         <w:tc>
           <w:tcPr>
-            <w:tcW w:w="3119" w:type="dxa"/>
+            <w:tcW w:w="3071" w:type="dxa"/>
           </w:tcPr>
           <w:p>
             <w:r>
-              <w:t>[PUBLICATION.title]</w:t>
+              <w:t>Java Certified Programmer</w:t>
             </w:r>
           </w:p>
         </w:tc>
         <w:tc>
           <w:tcPr>
-            <w:tcW w:w="2410" w:type="dxa"/>
+            <w:tcW w:w="3071" w:type="dxa"/>
           </w:tcPr>
           <w:p>
             <w:r>
-              <w:t>[PUBLICATION.media]</w:t>
+              <w:t>Sun Microsystems</w:t>
             </w:r>
           </w:p>
         </w:tc>
         <w:tc>
           <w:tcPr>
-            <w:tcW w:w="708" w:type="dxa"/>
+            <w:tcW w:w="3071" w:type="dxa"/>
           </w:tcPr>
           <w:p>
             <w:r>
-              <w:t>[PUBLICATION.year]</w:t>
-            </w:r>
-          </w:p>
-        </w:tc>
-        <w:tc>
-          <w:tcPr>
-            <w:tcW w:w="3261" w:type="dxa"/>
-          </w:tcPr>
-          <w:p>
-            <w:r>
-              <w:t>[PUBLICATION.description]</w:t>
+              <w:t>2004</w:t>
+            </w:r>
+            <w:r>
+              <w:rPr>
+                <w:rStyle w:val="Valori-geel"/>
+              </w:rPr>
+              <w:t xml:space="preserve"> // </w:t>
+            </w:r>
+            <w:r>
+              <w:t>certificaat</w:t>
             </w:r>
           </w:p>
         </w:tc>
@@ -743,6 +2024,7 @@
     <w:p>
       <w:pPr>
         <w:pStyle w:val="Kop1"/>
+        <w:spacing w:after="60"/>
       </w:pPr>
       <w:r>
         <w:t>Interesses</w:t>
@@ -750,68 +2032,14 @@
     </w:p>
     <w:p>
       <w:r>
-        <w:t>[CV.interests]</w:t>
+        <w:t>Reactive programming, quantum computing, machine learning</w:t>
       </w:r>
     </w:p>
     <w:p>
-      <w:pPr>
-        <w:pStyle w:val="Kop1"/>
-      </w:pPr>
-      <w:r>
-        <w:t>Referenties</w:t>
+      <w:r>
+        <w:t>Hobby's: mountainbiken, volleybal, motorrijden, skeeleren.</w:t>
       </w:r>
     </w:p>
-    <w:tbl>
-      <w:tblPr>
-        <w:tblStyle w:val="Tabelraster"/>
-        <w:tblW w:w="0" w:type="auto"/>
-        <w:tblBorders>
-          <w:top w:val="none" w:sz="0" w:space="0" w:color="auto"/>
-          <w:left w:val="none" w:sz="0" w:space="0" w:color="auto"/>
-          <w:bottom w:val="none" w:sz="0" w:space="0" w:color="auto"/>
-          <w:right w:val="none" w:sz="0" w:space="0" w:color="auto"/>
-          <w:insideH w:val="none" w:sz="0" w:space="0" w:color="auto"/>
-          <w:insideV w:val="none" w:sz="0" w:space="0" w:color="auto"/>
-        </w:tblBorders>
-        <w:tblLayout w:type="fixed"/>
-        <w:tblCellMar>
-          <w:left w:w="0" w:type="dxa"/>
-          <w:right w:w="0" w:type="dxa"/>
-        </w:tblCellMar>
-        <w:tblLook w:val="04A0" w:firstRow="1" w:lastRow="0" w:firstColumn="1" w:lastColumn="0" w:noHBand="0" w:noVBand="1"/>
-      </w:tblPr>
-      <w:tblGrid>
-        <w:gridCol w:w="9498"/>
-      </w:tblGrid>
-      <w:tr>
-        <w:tc>
-          <w:tcPr>
-            <w:tcW w:w="9498" w:type="dxa"/>
-          </w:tcPr>
-          <w:p>
-            <w:pPr>
-              <w:pStyle w:val="Kop2"/>
-              <w:outlineLvl w:val="1"/>
-            </w:pPr>
-            <w:r>
-              <w:t>[REFERENCE.referentName] [REFERENCE.referentFunction]</w:t>
-            </w:r>
-          </w:p>
-        </w:tc>
-      </w:tr>
-      <w:tr>
-        <w:tc>
-          <w:tcPr>
-            <w:tcW w:w="9498" w:type="dxa"/>
-          </w:tcPr>
-          <w:p>
-            <w:r>
-              <w:t>[REFERENCE.description]</w:t>
-            </w:r>
-          </w:p>
-        </w:tc>
-      </w:tr>
-    </w:tbl>
     <w:p>
       <w:r>
         <w:br w:type="page"/>
@@ -847,20 +2075,20 @@
         <w:tblLook w:val="04A0" w:firstRow="1" w:lastRow="0" w:firstColumn="1" w:lastColumn="0" w:noHBand="0" w:noVBand="1"/>
       </w:tblPr>
       <w:tblGrid>
-        <w:gridCol w:w="2098"/>
-        <w:gridCol w:w="7400"/>
+        <w:gridCol w:w="1972"/>
+        <w:gridCol w:w="7241"/>
       </w:tblGrid>
       <w:tr>
         <w:tc>
           <w:tcPr>
-            <w:tcW w:w="2098" w:type="dxa"/>
+            <w:tcW w:w="1972" w:type="dxa"/>
           </w:tcPr>
           <w:p>
             <w:pPr>
               <w:pStyle w:val="Valori-blauw"/>
             </w:pPr>
             <w:r>
-              <w:t>[EXPERIENCE.periodBegin] – [EXPERIENCE.periodEnd]</w:t>
+              <w:t>01-2020 – heden</w:t>
             </w:r>
           </w:p>
           <w:p>
@@ -873,7 +2101,7 @@
               <w:rPr>
                 <w:rStyle w:val="Valori-geel"/>
               </w:rPr>
-              <w:t>[EXPERIENCE.role]</w:t>
+              <w:t>Software DevOps</w:t>
             </w:r>
           </w:p>
           <w:p>
@@ -881,23 +2109,259 @@
               <w:rPr>
                 <w:rStyle w:val="Valori-geel"/>
               </w:rPr>
-              <w:t>[EXPERIENCE.client]</w:t>
+              <w:t>Bank Mendes Gans</w:t>
             </w:r>
           </w:p>
         </w:tc>
         <w:tc>
           <w:tcPr>
-            <w:tcW w:w="7400" w:type="dxa"/>
+            <w:tcW w:w="7241" w:type="dxa"/>
+            <w:tcMar>
+              <w:left w:w="113" w:type="dxa"/>
+            </w:tcMar>
           </w:tcPr>
           <w:p>
             <w:r>
-              <w:t>[EXPERIENCE.assignment]</w:t>
+              <w:t>BMG is een dochter van ING en beheert internationale bankrekeningen van (zeer) grote multi-nationals, zoals DHL en Facebook.</w:t>
+            </w:r>
+          </w:p>
+          <w:p>
+            <w:r>
+              <w:t>Omdat de software van BMG verouderd raakt, is een grootschalig programma gestart om alles te migeren naar een moderne architectuur. De frontend van alle componenten moet met Lit web components worden herbouwd, CI moet van Jenkins naar Azure DevOps en de runtime omgeving moet van het eigen datacenter worden gemigreerd naar de private cloud omgeving van ING.</w:t>
+            </w:r>
+          </w:p>
+          <w:p>
+            <w:pPr>
+              <w:pStyle w:val="Paragraaf"/>
+            </w:pPr>
+            <w:r>
+              <w:rPr>
+                <w:rStyle w:val="Valori-geel"/>
+              </w:rPr>
+              <w:t>Taken/werkzaamheden:</w:t>
+            </w:r>
+          </w:p>
+          <w:p>
+            <w:r>
+              <w:t>Rob werkte in een klein DevOps team aan het onderhouden en migreren van vier applicaties. Bij het herbouwen van de frontend naar Lit web components introduceerde hij Redux en RXJS. Mede daardoor bleef de applicatiestructuur 'clean' en goed onderhoudbaar. Deze programmeertechniek is inmiddels door andere teams binnen BMG overgenomen.</w:t>
             </w:r>
           </w:p>
           <w:p/>
           <w:p>
             <w:r>
+              <w:t>Ook introduceerde hij het Testcontainers framework voor unit integration tests.  Voor de Seleniumtests van één van de applicaties waren zelfs 18(!) Docker containers nodig die allemaal mbv Testcontainers automatisch worden gemanaged.</w:t>
+            </w:r>
+          </w:p>
+          <w:p/>
+          <w:p>
+            <w:r>
+              <w:t>In een ander team werkte Rob aan het uitwerken en afbouwen van de 'cash pool interest engine'. Deze nieuw opgezette applicatie voert de renteberekeningen uit voor alle cash pools en moet het bestaande, verouderde systeem gaan vervangen. (Een cash pool is een verzameling internationale bankrekeningen.)</w:t>
+            </w:r>
+          </w:p>
+          <w:p>
+            <w:r>
+              <w:t>Rob werkte mee aan een flink aantal aanpassingen en uitbreidingen. Door diep in de materie te duiken kon hij een aantal tot dan onontdekte fouten herstellen en zo de kwaliteit van de software verder verbeteren.</w:t>
+            </w:r>
+          </w:p>
+          <w:p>
+            <w:pPr>
+              <w:pStyle w:val="Paragraaf"/>
+            </w:pPr>
+            <w:r>
+              <w:rPr>
+                <w:rStyle w:val="Valori-geel"/>
+              </w:rPr>
+              <w:t>Werkomgeving:</w:t>
+            </w:r>
+          </w:p>
+          <w:p>
+            <w:r>
+              <w:t>Redux, RXJS, JavaScript, LiT-HTML, web components, Java,, Kotlin Spring, Azure DevOps, MS-SQL, Docker, Helm, Kubernetes, OpenShift</w:t>
+            </w:r>
+          </w:p>
+        </w:tc>
+      </w:tr>
+      <w:tr>
+        <w:tc>
+          <w:tcPr>
+            <w:tcW w:w="1972" w:type="dxa"/>
+          </w:tcPr>
+          <w:p>
+            <w:pPr>
+              <w:pStyle w:val="Valori-blauw"/>
+            </w:pPr>
+            <w:r>
+              <w:t>01-2020 – 01-2021</w:t>
+            </w:r>
+          </w:p>
+          <w:p>
+            <w:pPr>
+              <w:rPr>
+                <w:rStyle w:val="Valori-geel"/>
+              </w:rPr>
+            </w:pPr>
+            <w:r>
+              <w:rPr>
+                <w:rStyle w:val="Valori-geel"/>
+              </w:rPr>
+              <w:t>Software engineer</w:t>
+            </w:r>
+          </w:p>
+          <w:p>
+            <w:r>
+              <w:rPr>
+                <w:rStyle w:val="Valori-geel"/>
+              </w:rPr>
+              <w:t>Valori</w:t>
+            </w:r>
+          </w:p>
+        </w:tc>
+        <w:tc>
+          <w:tcPr>
+            <w:tcW w:w="7241" w:type="dxa"/>
+            <w:tcMar>
+              <w:left w:w="113" w:type="dxa"/>
+            </w:tcMar>
+          </w:tcPr>
+          <w:p>
+            <w:r>
+              <w:t>Vervang de CVtool (Adobe Flex/Flash) door een moderne webapplicatie.</w:t>
+            </w:r>
+          </w:p>
+          <w:p>
+            <w:r>
+              <w:t>De CVtool begon ooit als hobbyproject en wordt inmiddels door tientallen collegas gebruikt om hun curriculum vitae in te voeren. De nieuw te bouwen webapp moet het huidige autorisatiemodel en de bestaande cv-gegevens overnemen. Naast de technische vernieuwing is ook de layout van MS-Word export aangepast aan de vernieuwde huisstijl.</w:t>
+            </w:r>
+          </w:p>
+          <w:p>
+            <w:pPr>
+              <w:pStyle w:val="Paragraaf"/>
+            </w:pPr>
+            <w:r>
+              <w:rPr>
+                <w:rStyle w:val="Valori-geel"/>
+              </w:rPr>
               <w:t>Taken/werkzaamheden:</w:t>
+            </w:r>
+          </w:p>
+          <w:p>
+            <w:r>
+              <w:t>Rob maakte (geleid door zijn voorkeur voor een 'reactive' programmeerstijl) de ontwerpkeuzes voor technologie stack, UX-design, API en database model. Hij voerde alle werkzaamheden uit: bouw, tests, data conversie, packaging en deployment (Docker) en het inregelen van backups. Een aantal Valori-collega's hielp met testen.</w:t>
+            </w:r>
+          </w:p>
+          <w:p>
+            <w:r>
+              <w:t>Verder voegde hij enkele nieuwe functies toe, zoals full-text search tbv. sales, health-check en bulk-export voor backup doeleinden.</w:t>
+            </w:r>
+          </w:p>
+          <w:p>
+            <w:pPr>
+              <w:pStyle w:val="Paragraaf"/>
+            </w:pPr>
+            <w:r>
+              <w:rPr>
+                <w:rStyle w:val="Valori-geel"/>
+              </w:rPr>
+              <w:t>Resultaat:</w:t>
+            </w:r>
+          </w:p>
+          <w:p>
+            <w:r>
+              <w:t>De opgeleverde applicatie werkt event-driven en volledig asynchroon, van muisklik tot database-update. Dat maakt het systeem heel 'responsive' en omdat de server stateless is, is het ook robuust en goed schaalbaar.</w:t>
+            </w:r>
+          </w:p>
+          <w:p>
+            <w:r>
+              <w:t>Waar mogelijk zijn routinetaken geautomatiseerd (auto-save, auto-login) en de vlotte response maakt het systeem erg gebruiksvriendelijk. Met de interactieve full-text zoekfunctie is het voor sales bijzonder eenvoudig om matchende cvs te vinden bij een vacature.</w:t>
+            </w:r>
+          </w:p>
+          <w:p>
+            <w:r>
+              <w:t>De CVtool is momenteel de centrale plek voor alle cv's binnen Valori.</w:t>
+            </w:r>
+          </w:p>
+          <w:p>
+            <w:pPr>
+              <w:pStyle w:val="Paragraaf"/>
+            </w:pPr>
+            <w:r>
+              <w:rPr>
+                <w:rStyle w:val="Valori-geel"/>
+              </w:rPr>
+              <w:lastRenderedPageBreak/>
+              <w:t>Werkomgeving:</w:t>
+            </w:r>
+          </w:p>
+          <w:p>
+            <w:r>
+              <w:t>React, MS-FluentUI, web components, Redux, JavaScript, RXJS, Kotlin, RXJava, MongoDB, vert.x, Docker, Linux, cron, OpenID Connect</w:t>
+            </w:r>
+          </w:p>
+        </w:tc>
+      </w:tr>
+      <w:tr>
+        <w:tc>
+          <w:tcPr>
+            <w:tcW w:w="1972" w:type="dxa"/>
+          </w:tcPr>
+          <w:p>
+            <w:pPr>
+              <w:pStyle w:val="Valori-blauw"/>
+            </w:pPr>
+            <w:r>
+              <w:lastRenderedPageBreak/>
+              <w:t>02-2015 – 01-2020</w:t>
+            </w:r>
+          </w:p>
+          <w:p>
+            <w:pPr>
+              <w:rPr>
+                <w:rStyle w:val="Valori-geel"/>
+              </w:rPr>
+            </w:pPr>
+            <w:r>
+              <w:rPr>
+                <w:rStyle w:val="Valori-geel"/>
+              </w:rPr>
+              <w:t>Tech lead</w:t>
+            </w:r>
+          </w:p>
+          <w:p>
+            <w:r>
+              <w:rPr>
+                <w:rStyle w:val="Valori-geel"/>
+              </w:rPr>
+              <w:t>Triodos Bank</w:t>
+            </w:r>
+          </w:p>
+        </w:tc>
+        <w:tc>
+          <w:tcPr>
+            <w:tcW w:w="7241" w:type="dxa"/>
+            <w:tcMar>
+              <w:left w:w="113" w:type="dxa"/>
+            </w:tcMar>
+          </w:tcPr>
+          <w:p>
+            <w:r>
+              <w:t>KYC &amp; Fraud - In het kader van AML4 moet Triodos al haar zakelijke klanten expliciet screenen. Dit uitgebreide 'CDD review' proces wordt stapsgewijs en grotendeels geautomatiseerd ingevoerd door drie SCRUM teams.</w:t>
+            </w:r>
+          </w:p>
+          <w:p/>
+          <w:p>
+            <w:r>
+              <w:t>Als tech lead van één van deze SCRUM teams verzorgde Rob de communicatie met de klant (website, e-mail, brieven) en een deel van het verwerkingsproces. Door de incrementele aanpak van het traject nam de complexiteit gaandeweg steeds meer toe. Rob maakte een gedetailleerde procesplaat, zodat alle teams het overzicht konden bewaren. Ook deed hij voorstellen om de complexiteit van de code te reduceren. Aan de uitvoering daarvan wordt momenteel nog gewerkt.</w:t>
+            </w:r>
+          </w:p>
+          <w:p>
+            <w:r>
+              <w:t>Verder werkte Rob aan het koppelen van het core banking system aan RiskShield voor transaction screening en het dagelijks screenen van alle klantgegevens (CWS).</w:t>
+            </w:r>
+          </w:p>
+          <w:p/>
+          <w:p>
+            <w:r>
+              <w:t>Rob's team voerde diverse opdrachten uit voor Triodos-UK, zoals</w:t>
             </w:r>
           </w:p>
           <w:p>
@@ -909,12 +2373,7 @@
               </w:numPr>
             </w:pPr>
             <w:r>
-              <w:t>[EXPERIENCE.activities]</w:t>
-            </w:r>
-          </w:p>
-          <w:p>
-            <w:r>
-              <w:t>Resultaat:</w:t>
+              <w:t>koppeling met extern crowdfunding platform ShareIn</w:t>
             </w:r>
           </w:p>
           <w:p>
@@ -922,19 +2381,11 @@
               <w:pStyle w:val="Lijstalinea"/>
               <w:numPr>
                 <w:ilvl w:val="0"/>
-                <w:numId w:val="19"/>
+                <w:numId w:val="18"/>
               </w:numPr>
             </w:pPr>
             <w:r>
-              <w:t>[EXPERIENCE.results]</w:t>
-            </w:r>
-          </w:p>
-          <w:p>
-            <w:r>
-              <w:t>Werkomgeving:</w:t>
-            </w:r>
-            <w:r>
-              <w:t xml:space="preserve"> </w:t>
+              <w:t>rapportages genereren voor CAIS</w:t>
             </w:r>
           </w:p>
           <w:p>
@@ -942,11 +2393,767 @@
               <w:pStyle w:val="Lijstalinea"/>
               <w:numPr>
                 <w:ilvl w:val="0"/>
-                <w:numId w:val="20"/>
+                <w:numId w:val="18"/>
               </w:numPr>
             </w:pPr>
             <w:r>
-              <w:t>[EXPERIENCE.keywords]</w:t>
+              <w:t>configureerbare SMS-alerts voor 25 verschillende payment events</w:t>
+            </w:r>
+          </w:p>
+          <w:p>
+            <w:pPr>
+              <w:pStyle w:val="Lijstalinea"/>
+              <w:numPr>
+                <w:ilvl w:val="0"/>
+                <w:numId w:val="18"/>
+              </w:numPr>
+            </w:pPr>
+            <w:r>
+              <w:t>de website beter toegankelijk maken voor slechtzienden</w:t>
+            </w:r>
+          </w:p>
+          <w:p/>
+          <w:p>
+            <w:r>
+              <w:t>PCA - De introductie van een betaalrekening in UK vereiste dat vanaf de dag van de lancering alles op orde was: het aanmeldingsproces, de website, de mobiele app, communicatie (templates voor e-mail, SMS, brieven), de interne helpdesk software en alle verplichte rapportages.</w:t>
+            </w:r>
+          </w:p>
+          <w:p>
+            <w:r>
+              <w:t>Om dit te realiseren konden delen van de bestaande NL-functionaliteit (meestal na stevig refactoren) worden hergebruikt. Maar vanwege afwijkende eisen in UK lukte dat niet altijd, zodat enkele modules volledig moesten worden herbouwd. Als tech lead heeft Rob veel werk verzet en het complexe STP proces tot in detail in kaart gebracht. Zijn schema's en diagrammen bleken onmisbaar tijdens het implementatietraject.</w:t>
+            </w:r>
+          </w:p>
+          <w:p/>
+          <w:p>
+            <w:r>
+              <w:t>In een ander SCRUM team dat verantwoordelijk is voor Triodos Business lending werkte Rob aan</w:t>
+            </w:r>
+          </w:p>
+          <w:p>
+            <w:pPr>
+              <w:pStyle w:val="Lijstalinea"/>
+              <w:numPr>
+                <w:ilvl w:val="0"/>
+                <w:numId w:val="18"/>
+              </w:numPr>
+            </w:pPr>
+            <w:r>
+              <w:t>de uitbreiding van renteberekeningen (actual/360, Euribor)</w:t>
+            </w:r>
+          </w:p>
+          <w:p>
+            <w:pPr>
+              <w:pStyle w:val="Lijstalinea"/>
+              <w:numPr>
+                <w:ilvl w:val="0"/>
+                <w:numId w:val="18"/>
+              </w:numPr>
+            </w:pPr>
+            <w:r>
+              <w:t>herimplementatie en 'flexibilisering' van terugbetaalschema's voor bedrijfsleningen</w:t>
+            </w:r>
+          </w:p>
+          <w:p>
+            <w:pPr>
+              <w:pStyle w:val="Lijstalinea"/>
+              <w:numPr>
+                <w:ilvl w:val="0"/>
+                <w:numId w:val="18"/>
+              </w:numPr>
+            </w:pPr>
+            <w:r>
+              <w:t>koppeling en integratie met Force/Finan.</w:t>
+            </w:r>
+          </w:p>
+          <w:p>
+            <w:pPr>
+              <w:pStyle w:val="Paragraaf"/>
+            </w:pPr>
+            <w:r>
+              <w:rPr>
+                <w:rStyle w:val="Valori-geel"/>
+              </w:rPr>
+              <w:t>Werkomgeving:</w:t>
+            </w:r>
+          </w:p>
+          <w:p>
+            <w:r>
+              <w:t>JBoss, Java8 lambda, JAX-WS, STP, web services, versiebeheer</w:t>
+            </w:r>
+          </w:p>
+        </w:tc>
+      </w:tr>
+      <w:tr>
+        <w:tc>
+          <w:tcPr>
+            <w:tcW w:w="1972" w:type="dxa"/>
+          </w:tcPr>
+          <w:p>
+            <w:pPr>
+              <w:pStyle w:val="Valori-blauw"/>
+            </w:pPr>
+            <w:r>
+              <w:t>05-2013 – 02-2015</w:t>
+            </w:r>
+          </w:p>
+          <w:p>
+            <w:pPr>
+              <w:rPr>
+                <w:rStyle w:val="Valori-geel"/>
+              </w:rPr>
+            </w:pPr>
+            <w:r>
+              <w:rPr>
+                <w:rStyle w:val="Valori-geel"/>
+              </w:rPr>
+              <w:t>Application Engineer</w:t>
+            </w:r>
+          </w:p>
+          <w:p>
+            <w:r>
+              <w:rPr>
+                <w:rStyle w:val="Valori-geel"/>
+              </w:rPr>
+              <w:t>Rabobank Nederland</w:t>
+            </w:r>
+          </w:p>
+        </w:tc>
+        <w:tc>
+          <w:tcPr>
+            <w:tcW w:w="7241" w:type="dxa"/>
+            <w:tcMar>
+              <w:left w:w="113" w:type="dxa"/>
+            </w:tcMar>
+          </w:tcPr>
+          <w:p>
+            <w:r>
+              <w:t>Ter vervanging van een legacy systeem bouwt de Rabobank een nieuw Java/Linux systeem voor het registreren en verwerken van alle Automatische Periodieke Overboekingen van de Rabobank.</w:t>
+            </w:r>
+          </w:p>
+          <w:p>
+            <w:pPr>
+              <w:pStyle w:val="Paragraaf"/>
+            </w:pPr>
+            <w:r>
+              <w:rPr>
+                <w:rStyle w:val="Valori-geel"/>
+              </w:rPr>
+              <w:t>Taken/werkzaamheden:</w:t>
+            </w:r>
+          </w:p>
+          <w:p>
+            <w:r>
+              <w:t>Als application engineer/technisch architect was Rob verantwoordelijk voor het ontwerpen van koppelingen met allerlei randsystemen (de 'betaalstraat', diverse systemen voor klantgegevens, rapportages, buitenlandse rekeningnummers, etc.), via HTTPS, IBM-MQ en IBM-DirectConnect. Mede door zijn inspanningen konden de performance- en schaalbaarheidsproblemen van het batchproces worden verholpen. Het systeem draait in een cluster van vier machines en verwerkt honderdduizenden transacties per dag.</w:t>
+            </w:r>
+          </w:p>
+          <w:p/>
+          <w:p>
+            <w:r>
+              <w:lastRenderedPageBreak/>
+              <w:t>Tevens regelde Rob de inbeheername van de 'BeheerModule Rekening courant' en begeleidde hij de afronding van de 'Rabo Direct Connect' applicatie.</w:t>
+            </w:r>
+          </w:p>
+          <w:p>
+            <w:pPr>
+              <w:pStyle w:val="Paragraaf"/>
+            </w:pPr>
+            <w:r>
+              <w:rPr>
+                <w:rStyle w:val="Valori-geel"/>
+              </w:rPr>
+              <w:t>Werkomgeving:</w:t>
+            </w:r>
+          </w:p>
+          <w:p>
+            <w:r>
+              <w:t>architectuur, batch processing, schaalbaarheid, performance, devops, security, WebSphere, XL Deploy</w:t>
+            </w:r>
+          </w:p>
+        </w:tc>
+      </w:tr>
+      <w:tr>
+        <w:tc>
+          <w:tcPr>
+            <w:tcW w:w="1972" w:type="dxa"/>
+          </w:tcPr>
+          <w:p>
+            <w:pPr>
+              <w:pStyle w:val="Valori-blauw"/>
+            </w:pPr>
+            <w:r>
+              <w:lastRenderedPageBreak/>
+              <w:t>04-2013 – 05-2013</w:t>
+            </w:r>
+          </w:p>
+          <w:p>
+            <w:pPr>
+              <w:rPr>
+                <w:rStyle w:val="Valori-geel"/>
+              </w:rPr>
+            </w:pPr>
+            <w:r>
+              <w:rPr>
+                <w:rStyle w:val="Valori-geel"/>
+              </w:rPr>
+              <w:t>Software engineer</w:t>
+            </w:r>
+          </w:p>
+          <w:p>
+            <w:r>
+              <w:rPr>
+                <w:rStyle w:val="Valori-geel"/>
+              </w:rPr>
+              <w:t>ASR-Ardanta</w:t>
+            </w:r>
+          </w:p>
+        </w:tc>
+        <w:tc>
+          <w:tcPr>
+            <w:tcW w:w="7241" w:type="dxa"/>
+            <w:tcMar>
+              <w:left w:w="113" w:type="dxa"/>
+            </w:tcMar>
+          </w:tcPr>
+          <w:p>
+            <w:r>
+              <w:t>Ardanta gebruikt een applicatiegenerator voor het ontwikkelen en beheren van haar polisadministratiesysteem. Rob heeft het verouderde generatorsysteem naar de nieuwe 64-bit compilerversie XE3 geüpgradet, de noodzakelijke database migratie uitgevoerd en de documentatie weer actueel en compleet gemaakt. Tevens bereidde hij het systeem voor op een overstap naar Windows7.</w:t>
+            </w:r>
+          </w:p>
+          <w:p>
+            <w:pPr>
+              <w:pStyle w:val="Paragraaf"/>
+            </w:pPr>
+            <w:r>
+              <w:rPr>
+                <w:rStyle w:val="Valori-geel"/>
+              </w:rPr>
+              <w:t>Werkomgeving:</w:t>
+            </w:r>
+          </w:p>
+          <w:p>
+            <w:r>
+              <w:t>C++, Builder XE3, DB2, SWITCH, Subversion</w:t>
+            </w:r>
+          </w:p>
+        </w:tc>
+      </w:tr>
+      <w:tr>
+        <w:tc>
+          <w:tcPr>
+            <w:tcW w:w="1972" w:type="dxa"/>
+          </w:tcPr>
+          <w:p>
+            <w:pPr>
+              <w:pStyle w:val="Valori-blauw"/>
+            </w:pPr>
+            <w:r>
+              <w:t>05-2012 – 01-2013</w:t>
+            </w:r>
+          </w:p>
+          <w:p>
+            <w:pPr>
+              <w:rPr>
+                <w:rStyle w:val="Valori-geel"/>
+              </w:rPr>
+            </w:pPr>
+            <w:r>
+              <w:rPr>
+                <w:rStyle w:val="Valori-geel"/>
+              </w:rPr>
+              <w:t>Senior software developer</w:t>
+            </w:r>
+          </w:p>
+          <w:p>
+            <w:r>
+              <w:rPr>
+                <w:rStyle w:val="Valori-geel"/>
+              </w:rPr>
+              <w:t>Triodos Bank</w:t>
+            </w:r>
+          </w:p>
+        </w:tc>
+        <w:tc>
+          <w:tcPr>
+            <w:tcW w:w="7241" w:type="dxa"/>
+            <w:tcMar>
+              <w:left w:w="113" w:type="dxa"/>
+            </w:tcMar>
+          </w:tcPr>
+          <w:p>
+            <w:r>
+              <w:t>Het ontwikkelen van de 'Mobiel Bankieren' app voor iPhone en Android.</w:t>
+            </w:r>
+          </w:p>
+          <w:p>
+            <w:pPr>
+              <w:pStyle w:val="Paragraaf"/>
+            </w:pPr>
+            <w:r>
+              <w:rPr>
+                <w:rStyle w:val="Valori-geel"/>
+              </w:rPr>
+              <w:t>Taken/werkzaamheden:</w:t>
+            </w:r>
+          </w:p>
+          <w:p>
+            <w:r>
+              <w:t>In een SCRUM-team heeft Rob veel front-end werk verricht voor de mobile app en daarbij flink geworsteld met talloze varianten van Android hard- en software. Na een eerste audit van Fox-IT richtte hij zich op de security en implementeerde hij alle aanbevelingen van Fox-IT ('SSL pinning', dubbele encryptie met RSA en AES-256).</w:t>
+            </w:r>
+          </w:p>
+          <w:p>
+            <w:pPr>
+              <w:pStyle w:val="Paragraaf"/>
+            </w:pPr>
+            <w:r>
+              <w:rPr>
+                <w:rStyle w:val="Valori-geel"/>
+              </w:rPr>
+              <w:t>Werkomgeving:</w:t>
+            </w:r>
+          </w:p>
+          <w:p>
+            <w:r>
+              <w:t>Java, HTML5, CSS3, JavaScript, Android, iOS, Objective-C, PhoneGap, AJAX, REST, Java7, JEE, JBoss SEAM, SQL, DB2, security, encryption, Maven, SCRUM</w:t>
+            </w:r>
+          </w:p>
+        </w:tc>
+      </w:tr>
+      <w:tr>
+        <w:tc>
+          <w:tcPr>
+            <w:tcW w:w="1972" w:type="dxa"/>
+          </w:tcPr>
+          <w:p>
+            <w:pPr>
+              <w:pStyle w:val="Valori-blauw"/>
+            </w:pPr>
+            <w:r>
+              <w:t>07-2009 – 05-2012</w:t>
+            </w:r>
+          </w:p>
+          <w:p>
+            <w:pPr>
+              <w:rPr>
+                <w:rStyle w:val="Valori-geel"/>
+              </w:rPr>
+            </w:pPr>
+            <w:r>
+              <w:rPr>
+                <w:rStyle w:val="Valori-geel"/>
+              </w:rPr>
+              <w:t>Lead developer Java</w:t>
+            </w:r>
+          </w:p>
+          <w:p>
+            <w:r>
+              <w:rPr>
+                <w:rStyle w:val="Valori-geel"/>
+              </w:rPr>
+              <w:t>Het Kadaster</w:t>
+            </w:r>
+          </w:p>
+        </w:tc>
+        <w:tc>
+          <w:tcPr>
+            <w:tcW w:w="7241" w:type="dxa"/>
+            <w:tcMar>
+              <w:left w:w="113" w:type="dxa"/>
+            </w:tcMar>
+          </w:tcPr>
+          <w:p>
+            <w:r>
+              <w:t>In het traject "Automatische Akteverwerking" (AA) ondersteunt het Kadaster de automatische registratie en verwerking van een toenemend aantal aktes (o.a. hypotheek, levering, notariële verklaring). Inmiddels worden ongeveer 1000 aktes per maand automatisch verwerkt, maar men streeft naar het tienvoudige.</w:t>
+            </w:r>
+          </w:p>
+          <w:p>
+            <w:pPr>
+              <w:pStyle w:val="Paragraaf"/>
+            </w:pPr>
+            <w:r>
+              <w:rPr>
+                <w:rStyle w:val="Valori-geel"/>
+              </w:rPr>
+              <w:t>Taken/werkzaamheden:</w:t>
+            </w:r>
+          </w:p>
+          <w:p>
+            <w:r>
+              <w:t>In de loop van dit traject heeft Rob heel diverse werkzaamheden verricht, zoals</w:t>
+            </w:r>
+          </w:p>
+          <w:p>
+            <w:pPr>
+              <w:pStyle w:val="Lijstalinea"/>
+              <w:numPr>
+                <w:ilvl w:val="0"/>
+                <w:numId w:val="18"/>
+              </w:numPr>
+            </w:pPr>
+            <w:r>
+              <w:t>het uitvoeren van PoC's (o.a. analyse van tekstextractie van PDF's),</w:t>
+            </w:r>
+          </w:p>
+          <w:p>
+            <w:pPr>
+              <w:pStyle w:val="Lijstalinea"/>
+              <w:numPr>
+                <w:ilvl w:val="0"/>
+                <w:numId w:val="18"/>
+              </w:numPr>
+            </w:pPr>
+            <w:r>
+              <w:t>het ontwikkelen van test tooling (ook in gebruik bij externe partijen),</w:t>
+            </w:r>
+          </w:p>
+          <w:p>
+            <w:pPr>
+              <w:pStyle w:val="Lijstalinea"/>
+              <w:numPr>
+                <w:ilvl w:val="0"/>
+                <w:numId w:val="18"/>
+              </w:numPr>
+            </w:pPr>
+            <w:r>
+              <w:t>het automatiseren van het opleverproces (via Hudson buildserver),</w:t>
+            </w:r>
+          </w:p>
+          <w:p>
+            <w:pPr>
+              <w:pStyle w:val="Lijstalinea"/>
+              <w:numPr>
+                <w:ilvl w:val="0"/>
+                <w:numId w:val="18"/>
+              </w:numPr>
+            </w:pPr>
+            <w:r>
+              <w:t>het versneld uitrollen van nieuwe functionaliteit (uploaden en activeren van stylesheets via een centrale REST server),</w:t>
+            </w:r>
+          </w:p>
+          <w:p>
+            <w:pPr>
+              <w:pStyle w:val="Lijstalinea"/>
+              <w:numPr>
+                <w:ilvl w:val="0"/>
+                <w:numId w:val="18"/>
+              </w:numPr>
+            </w:pPr>
+            <w:r>
+              <w:t>het genereren van uniforme waardelijstbestanden (genericode XML-formaat),</w:t>
+            </w:r>
+          </w:p>
+          <w:p>
+            <w:pPr>
+              <w:pStyle w:val="Lijstalinea"/>
+              <w:numPr>
+                <w:ilvl w:val="0"/>
+                <w:numId w:val="18"/>
+              </w:numPr>
+            </w:pPr>
+            <w:r>
+              <w:t>het verbeteren van de performance (caching van pre-compiled XSD-schema's en XSL-stylesheets) en</w:t>
+            </w:r>
+          </w:p>
+          <w:p>
+            <w:pPr>
+              <w:pStyle w:val="Lijstalinea"/>
+              <w:numPr>
+                <w:ilvl w:val="0"/>
+                <w:numId w:val="18"/>
+              </w:numPr>
+            </w:pPr>
+            <w:r>
+              <w:t>het afstemmen van technische zaken met Levi9, een softwarebedrijf in Servië.</w:t>
+            </w:r>
+          </w:p>
+          <w:p>
+            <w:pPr>
+              <w:pStyle w:val="Paragraaf"/>
+            </w:pPr>
+            <w:r>
+              <w:rPr>
+                <w:rStyle w:val="Valori-geel"/>
+              </w:rPr>
+              <w:t>Resultaat:</w:t>
+            </w:r>
+          </w:p>
+          <w:p>
+            <w:r>
+              <w:t>Het AA-programma begon ooit als een groot project met veel research en is nu, een aantal jaren later, in een beheerfase beland waarbij nog altijd nieuwe functionaliteit wordt toegevoegd. Waar in het begin veel energie werd gestoken in het vinden van werkbare technische oplossingen, besteedt men nu vooral tijd aan het inbouwen van wensen van het notariaat en met het ondersteunen van externe leveranciers van notarissoftware.</w:t>
+            </w:r>
+          </w:p>
+          <w:p>
+            <w:pPr>
+              <w:pStyle w:val="Paragraaf"/>
+            </w:pPr>
+            <w:r>
+              <w:rPr>
+                <w:rStyle w:val="Valori-geel"/>
+              </w:rPr>
+              <w:t>Werkomgeving:</w:t>
+            </w:r>
+          </w:p>
+          <w:p>
+            <w:r>
+              <w:t xml:space="preserve">XML, XSL, XSD, Schematron, SAX, web services, HTML, GWT, PDFLib-TET, Apache POI, Java6, Spring, SpringMVC, JBoss, JMS, JPA, Hibernate, SQL, </w:t>
+            </w:r>
+            <w:r>
+              <w:lastRenderedPageBreak/>
+              <w:t>Oracle, security, certificates, Eclipse, Maven, Hudson, ClearCase, Subversion, Unix</w:t>
+            </w:r>
+          </w:p>
+        </w:tc>
+      </w:tr>
+      <w:tr>
+        <w:tc>
+          <w:tcPr>
+            <w:tcW w:w="1972" w:type="dxa"/>
+          </w:tcPr>
+          <w:p>
+            <w:pPr>
+              <w:pStyle w:val="Valori-blauw"/>
+            </w:pPr>
+            <w:r>
+              <w:lastRenderedPageBreak/>
+              <w:t>01-1991 – 07-2009</w:t>
+            </w:r>
+          </w:p>
+          <w:p>
+            <w:pPr>
+              <w:rPr>
+                <w:rStyle w:val="Valori-geel"/>
+              </w:rPr>
+            </w:pPr>
+            <w:r>
+              <w:rPr>
+                <w:rStyle w:val="Valori-geel"/>
+              </w:rPr>
+              <w:t>Software developer</w:t>
+            </w:r>
+          </w:p>
+          <w:p>
+            <w:r>
+              <w:rPr>
+                <w:rStyle w:val="Valori-geel"/>
+              </w:rPr>
+              <w:t>Cerios, Devote, Logica, Nucletron</w:t>
+            </w:r>
+          </w:p>
+        </w:tc>
+        <w:tc>
+          <w:tcPr>
+            <w:tcW w:w="7241" w:type="dxa"/>
+            <w:tcMar>
+              <w:left w:w="113" w:type="dxa"/>
+            </w:tcMar>
+          </w:tcPr>
+          <w:p>
+            <w:r>
+              <w:t>Eerdere werkzaamheden - In uiteenlopende omgevingen en onder verschillende architecturen ontwierp en implementeerde Rob complexe applicaties en software componenten. Meestal in teamverband, soms ook zelfstandig.</w:t>
+            </w:r>
+          </w:p>
+          <w:p/>
+          <w:p>
+            <w:pPr>
+              <w:pStyle w:val="Lijstalinea"/>
+              <w:numPr>
+                <w:ilvl w:val="0"/>
+                <w:numId w:val="18"/>
+              </w:numPr>
+            </w:pPr>
+            <w:r>
+              <w:t>Cerios - CVtool (PHP / Adobe-Flex)</w:t>
+            </w:r>
+          </w:p>
+          <w:p>
+            <w:pPr>
+              <w:pStyle w:val="Lijstalinea"/>
+              <w:numPr>
+                <w:ilvl w:val="0"/>
+                <w:numId w:val="18"/>
+              </w:numPr>
+            </w:pPr>
+            <w:r>
+              <w:t>Auto Recycling Nederland - Nationale Sloopregeling (Java)</w:t>
+            </w:r>
+          </w:p>
+          <w:p>
+            <w:pPr>
+              <w:pStyle w:val="Lijstalinea"/>
+              <w:numPr>
+                <w:ilvl w:val="0"/>
+                <w:numId w:val="18"/>
+              </w:numPr>
+            </w:pPr>
+            <w:r>
+              <w:t>Valori - PM Dashboard (JavaFX)</w:t>
+            </w:r>
+          </w:p>
+          <w:p>
+            <w:pPr>
+              <w:pStyle w:val="Lijstalinea"/>
+              <w:numPr>
+                <w:ilvl w:val="0"/>
+                <w:numId w:val="18"/>
+              </w:numPr>
+            </w:pPr>
+            <w:r>
+              <w:t>Het Kadaster - Automatische Akteverwerking (Java)</w:t>
+            </w:r>
+          </w:p>
+          <w:p>
+            <w:pPr>
+              <w:pStyle w:val="Lijstalinea"/>
+              <w:numPr>
+                <w:ilvl w:val="0"/>
+                <w:numId w:val="18"/>
+              </w:numPr>
+            </w:pPr>
+            <w:r>
+              <w:t>AMEV/Fortis-Ardanta - Ketenintegratie SWITCH (C++)</w:t>
+            </w:r>
+          </w:p>
+          <w:p>
+            <w:pPr>
+              <w:pStyle w:val="Lijstalinea"/>
+              <w:numPr>
+                <w:ilvl w:val="0"/>
+                <w:numId w:val="18"/>
+              </w:numPr>
+            </w:pPr>
+            <w:r>
+              <w:t>Ministerie van Justitie/DJI - Basisregistratie JIS/BR+ (Java)</w:t>
+            </w:r>
+          </w:p>
+          <w:p>
+            <w:pPr>
+              <w:pStyle w:val="Lijstalinea"/>
+              <w:numPr>
+                <w:ilvl w:val="0"/>
+                <w:numId w:val="18"/>
+              </w:numPr>
+            </w:pPr>
+            <w:r>
+              <w:t>CZ zorgverzekeraak - PEA (Java)</w:t>
+            </w:r>
+          </w:p>
+          <w:p>
+            <w:pPr>
+              <w:pStyle w:val="Lijstalinea"/>
+              <w:numPr>
+                <w:ilvl w:val="0"/>
+                <w:numId w:val="18"/>
+              </w:numPr>
+            </w:pPr>
+            <w:r>
+              <w:t>TPG - Sameday (Java)</w:t>
+            </w:r>
+          </w:p>
+          <w:p>
+            <w:pPr>
+              <w:pStyle w:val="Lijstalinea"/>
+              <w:numPr>
+                <w:ilvl w:val="0"/>
+                <w:numId w:val="18"/>
+              </w:numPr>
+            </w:pPr>
+            <w:r>
+              <w:t>Fortis-ASR - Vervanging Staffware (C++)</w:t>
+            </w:r>
+          </w:p>
+          <w:p>
+            <w:pPr>
+              <w:pStyle w:val="Lijstalinea"/>
+              <w:numPr>
+                <w:ilvl w:val="0"/>
+                <w:numId w:val="18"/>
+              </w:numPr>
+            </w:pPr>
+            <w:r>
+              <w:t>ABN-AMRO - Wholesale (Java)</w:t>
+            </w:r>
+          </w:p>
+          <w:p>
+            <w:pPr>
+              <w:pStyle w:val="Lijstalinea"/>
+              <w:numPr>
+                <w:ilvl w:val="0"/>
+                <w:numId w:val="18"/>
+              </w:numPr>
+            </w:pPr>
+            <w:r>
+              <w:t>Elsevier ScrienceDirect - XML-Loader (Java)</w:t>
+            </w:r>
+          </w:p>
+          <w:p>
+            <w:pPr>
+              <w:pStyle w:val="Lijstalinea"/>
+              <w:numPr>
+                <w:ilvl w:val="0"/>
+                <w:numId w:val="18"/>
+              </w:numPr>
+            </w:pPr>
+            <w:r>
+              <w:t>Hypotheekshop/Funda - bouw website (Cocoon)</w:t>
+            </w:r>
+          </w:p>
+          <w:p>
+            <w:pPr>
+              <w:pStyle w:val="Lijstalinea"/>
+              <w:numPr>
+                <w:ilvl w:val="0"/>
+                <w:numId w:val="18"/>
+              </w:numPr>
+            </w:pPr>
+            <w:r>
+              <w:t>Unicate - 3DAS (Java)</w:t>
+            </w:r>
+          </w:p>
+          <w:p>
+            <w:pPr>
+              <w:pStyle w:val="Lijstalinea"/>
+              <w:numPr>
+                <w:ilvl w:val="0"/>
+                <w:numId w:val="18"/>
+              </w:numPr>
+            </w:pPr>
+            <w:r>
+              <w:t>NS-Reizigers - ATPS (Delphi)</w:t>
+            </w:r>
+          </w:p>
+          <w:p>
+            <w:pPr>
+              <w:pStyle w:val="Lijstalinea"/>
+              <w:numPr>
+                <w:ilvl w:val="0"/>
+                <w:numId w:val="18"/>
+              </w:numPr>
+            </w:pPr>
+            <w:r>
+              <w:t>Shell SEPTAR - Fastrack (C++)</w:t>
+            </w:r>
+          </w:p>
+          <w:p>
+            <w:pPr>
+              <w:pStyle w:val="Lijstalinea"/>
+              <w:numPr>
+                <w:ilvl w:val="0"/>
+                <w:numId w:val="18"/>
+              </w:numPr>
+            </w:pPr>
+            <w:r>
+              <w:t>Informaat - Dox (Smalltalk)</w:t>
+            </w:r>
+          </w:p>
+          <w:p>
+            <w:pPr>
+              <w:pStyle w:val="Lijstalinea"/>
+              <w:numPr>
+                <w:ilvl w:val="0"/>
+                <w:numId w:val="18"/>
+              </w:numPr>
+            </w:pPr>
+            <w:r>
+              <w:t>Nucletron - Image Processing System (C++)</w:t>
             </w:r>
           </w:p>
         </w:tc>
@@ -956,7 +3163,7 @@
     <w:sectPr>
       <w:type w:val="continuous"/>
       <w:pgSz w:w="11906" w:h="16838" w:code="9"/>
-      <w:pgMar w:top="1843" w:right="707" w:bottom="1701" w:left="1701" w:header="714" w:footer="641" w:gutter="0"/>
+      <w:pgMar w:top="1843" w:right="991" w:bottom="1701" w:left="1701" w:header="714" w:footer="641" w:gutter="0"/>
       <w:cols w:space="708"/>
       <w:titlePg/>
       <w:docGrid w:linePitch="360"/>
@@ -966,7 +3173,7 @@
 </file>
 
 <file path=word/endnotes.xml><?xml version="1.0" encoding="utf-8"?>
-<w:endnotes xmlns:wpc="http://schemas.microsoft.com/office/word/2010/wordprocessingCanvas" xmlns:mc="http://schemas.openxmlformats.org/markup-compatibility/2006" xmlns:o="urn:schemas-microsoft-com:office:office" xmlns:r="http://schemas.openxmlformats.org/officeDocument/2006/relationships" xmlns:m="http://schemas.openxmlformats.org/officeDocument/2006/math" xmlns:v="urn:schemas-microsoft-com:vml" xmlns:wp14="http://schemas.microsoft.com/office/word/2010/wordprocessingDrawing" xmlns:wp="http://schemas.openxmlformats.org/drawingml/2006/wordprocessingDrawing" xmlns:w10="urn:schemas-microsoft-com:office:word" xmlns:w="http://schemas.openxmlformats.org/wordprocessingml/2006/main" xmlns:w14="http://schemas.microsoft.com/office/word/2010/wordml" xmlns:w15="http://schemas.microsoft.com/office/word/2012/wordml" xmlns:wpg="http://schemas.microsoft.com/office/word/2010/wordprocessingGroup" xmlns:wpi="http://schemas.microsoft.com/office/word/2010/wordprocessingInk" xmlns:wne="http://schemas.microsoft.com/office/word/2006/wordml" xmlns:wps="http://schemas.microsoft.com/office/word/2010/wordprocessingShape" mc:Ignorable="w14 w15 wp14">
+<w:endnotes xmlns:wpc="http://schemas.microsoft.com/office/word/2010/wordprocessingCanvas" xmlns:cx="http://schemas.microsoft.com/office/drawing/2014/chartex" xmlns:cx1="http://schemas.microsoft.com/office/drawing/2015/9/8/chartex" xmlns:cx2="http://schemas.microsoft.com/office/drawing/2015/10/21/chartex" xmlns:cx3="http://schemas.microsoft.com/office/drawing/2016/5/9/chartex" xmlns:cx4="http://schemas.microsoft.com/office/drawing/2016/5/10/chartex" xmlns:cx5="http://schemas.microsoft.com/office/drawing/2016/5/11/chartex" xmlns:cx6="http://schemas.microsoft.com/office/drawing/2016/5/12/chartex" xmlns:cx7="http://schemas.microsoft.com/office/drawing/2016/5/13/chartex" xmlns:cx8="http://schemas.microsoft.com/office/drawing/2016/5/14/chartex" xmlns:mc="http://schemas.openxmlformats.org/markup-compatibility/2006" xmlns:aink="http://schemas.microsoft.com/office/drawing/2016/ink" xmlns:am3d="http://schemas.microsoft.com/office/drawing/2017/model3d" xmlns:o="urn:schemas-microsoft-com:office:office" xmlns:oel="http://schemas.microsoft.com/office/2019/extlst" xmlns:r="http://schemas.openxmlformats.org/officeDocument/2006/relationships" xmlns:m="http://schemas.openxmlformats.org/officeDocument/2006/math" xmlns:v="urn:schemas-microsoft-com:vml" xmlns:wp14="http://schemas.microsoft.com/office/word/2010/wordprocessingDrawing" xmlns:wp="http://schemas.openxmlformats.org/drawingml/2006/wordprocessingDrawing" xmlns:w10="urn:schemas-microsoft-com:office:word" xmlns:w="http://schemas.openxmlformats.org/wordprocessingml/2006/main" xmlns:w14="http://schemas.microsoft.com/office/word/2010/wordml" xmlns:w15="http://schemas.microsoft.com/office/word/2012/wordml" xmlns:w16cex="http://schemas.microsoft.com/office/word/2018/wordml/cex" xmlns:w16cid="http://schemas.microsoft.com/office/word/2016/wordml/cid" xmlns:w16="http://schemas.microsoft.com/office/word/2018/wordml" xmlns:w16sdtdh="http://schemas.microsoft.com/office/word/2020/wordml/sdtdatahash" xmlns:w16se="http://schemas.microsoft.com/office/word/2015/wordml/symex" xmlns:wpg="http://schemas.microsoft.com/office/word/2010/wordprocessingGroup" xmlns:wpi="http://schemas.microsoft.com/office/word/2010/wordprocessingInk" xmlns:wne="http://schemas.microsoft.com/office/word/2006/wordml" xmlns:wps="http://schemas.microsoft.com/office/word/2010/wordprocessingShape" mc:Ignorable="w14 w15 w16se w16cid w16 w16cex w16sdtdh wp14">
   <w:endnote w:type="separator" w:id="-1">
     <w:p>
       <w:pPr>
@@ -993,7 +3200,7 @@
 </file>
 
 <file path=word/footer1.xml><?xml version="1.0" encoding="utf-8"?>
-<w:ftr xmlns:wpc="http://schemas.microsoft.com/office/word/2010/wordprocessingCanvas" xmlns:mc="http://schemas.openxmlformats.org/markup-compatibility/2006" xmlns:o="urn:schemas-microsoft-com:office:office" xmlns:r="http://schemas.openxmlformats.org/officeDocument/2006/relationships" xmlns:m="http://schemas.openxmlformats.org/officeDocument/2006/math" xmlns:v="urn:schemas-microsoft-com:vml" xmlns:wp14="http://schemas.microsoft.com/office/word/2010/wordprocessingDrawing" xmlns:wp="http://schemas.openxmlformats.org/drawingml/2006/wordprocessingDrawing" xmlns:w10="urn:schemas-microsoft-com:office:word" xmlns:w="http://schemas.openxmlformats.org/wordprocessingml/2006/main" xmlns:w14="http://schemas.microsoft.com/office/word/2010/wordml" xmlns:w15="http://schemas.microsoft.com/office/word/2012/wordml" xmlns:wpg="http://schemas.microsoft.com/office/word/2010/wordprocessingGroup" xmlns:wpi="http://schemas.microsoft.com/office/word/2010/wordprocessingInk" xmlns:wne="http://schemas.microsoft.com/office/word/2006/wordml" xmlns:wps="http://schemas.microsoft.com/office/word/2010/wordprocessingShape" mc:Ignorable="w14 w15 wp14">
+<w:ftr xmlns:wpc="http://schemas.microsoft.com/office/word/2010/wordprocessingCanvas" xmlns:cx="http://schemas.microsoft.com/office/drawing/2014/chartex" xmlns:cx1="http://schemas.microsoft.com/office/drawing/2015/9/8/chartex" xmlns:cx2="http://schemas.microsoft.com/office/drawing/2015/10/21/chartex" xmlns:cx3="http://schemas.microsoft.com/office/drawing/2016/5/9/chartex" xmlns:cx4="http://schemas.microsoft.com/office/drawing/2016/5/10/chartex" xmlns:cx5="http://schemas.microsoft.com/office/drawing/2016/5/11/chartex" xmlns:cx6="http://schemas.microsoft.com/office/drawing/2016/5/12/chartex" xmlns:cx7="http://schemas.microsoft.com/office/drawing/2016/5/13/chartex" xmlns:cx8="http://schemas.microsoft.com/office/drawing/2016/5/14/chartex" xmlns:mc="http://schemas.openxmlformats.org/markup-compatibility/2006" xmlns:aink="http://schemas.microsoft.com/office/drawing/2016/ink" xmlns:am3d="http://schemas.microsoft.com/office/drawing/2017/model3d" xmlns:o="urn:schemas-microsoft-com:office:office" xmlns:oel="http://schemas.microsoft.com/office/2019/extlst" xmlns:r="http://schemas.openxmlformats.org/officeDocument/2006/relationships" xmlns:m="http://schemas.openxmlformats.org/officeDocument/2006/math" xmlns:v="urn:schemas-microsoft-com:vml" xmlns:wp14="http://schemas.microsoft.com/office/word/2010/wordprocessingDrawing" xmlns:wp="http://schemas.openxmlformats.org/drawingml/2006/wordprocessingDrawing" xmlns:w10="urn:schemas-microsoft-com:office:word" xmlns:w="http://schemas.openxmlformats.org/wordprocessingml/2006/main" xmlns:w14="http://schemas.microsoft.com/office/word/2010/wordml" xmlns:w15="http://schemas.microsoft.com/office/word/2012/wordml" xmlns:w16cex="http://schemas.microsoft.com/office/word/2018/wordml/cex" xmlns:w16cid="http://schemas.microsoft.com/office/word/2016/wordml/cid" xmlns:w16="http://schemas.microsoft.com/office/word/2018/wordml" xmlns:w16sdtdh="http://schemas.microsoft.com/office/word/2020/wordml/sdtdatahash" xmlns:w16se="http://schemas.microsoft.com/office/word/2015/wordml/symex" xmlns:wpg="http://schemas.microsoft.com/office/word/2010/wordprocessingGroup" xmlns:wpi="http://schemas.microsoft.com/office/word/2010/wordprocessingInk" xmlns:wne="http://schemas.microsoft.com/office/word/2006/wordml" xmlns:wps="http://schemas.microsoft.com/office/word/2010/wordprocessingShape" mc:Ignorable="w14 w15 w16se w16cid w16 w16cex w16sdtdh wp14">
   <w:sdt>
     <w:sdtPr>
       <w:rPr>
@@ -1005,133 +3212,15 @@
         <w:docPartUnique/>
       </w:docPartObj>
     </w:sdtPr>
-    <w:sdtEndPr/>
     <w:sdtContent>
       <w:p>
         <w:pPr>
           <w:pStyle w:val="Voettekst"/>
-          <w:jc w:val="center"/>
-          <w:rPr>
-            <w:szCs w:val="16"/>
-          </w:rPr>
-        </w:pPr>
-        <w:r>
-          <w:rPr>
-            <w:szCs w:val="16"/>
-          </w:rPr>
-          <w:t>Curriculum vitae van [ACCOUNT.name]</w:t>
-        </w:r>
-        <w:r>
-          <w:rPr>
-            <w:color w:val="F39900" w:themeColor="text2"/>
-            <w:szCs w:val="16"/>
-          </w:rPr>
-          <w:t xml:space="preserve"> // </w:t>
-        </w:r>
-        <w:r>
-          <w:rPr>
-            <w:szCs w:val="16"/>
-          </w:rPr>
-          <w:t>Valori</w:t>
-        </w:r>
-        <w:r>
-          <w:rPr>
-            <w:color w:val="F39900" w:themeColor="text2"/>
-            <w:szCs w:val="16"/>
-          </w:rPr>
-          <w:t xml:space="preserve"> // </w:t>
-          <w:tab/>
-        </w:r>
-        <w:sdt>
-          <w:sdtPr>
-            <w:rPr>
-              <w:szCs w:val="16"/>
-            </w:rPr>
-            <w:id w:val="-891891085"/>
-            <w:docPartObj>
-              <w:docPartGallery w:val="Page Numbers (Top of Page)"/>
-              <w:docPartUnique/>
-            </w:docPartObj>
-          </w:sdtPr>
-          <w:sdtEndPr/>
-          <w:sdtContent>
-            <w:r>
-              <w:rPr>
-                <w:bCs/>
-                <w:szCs w:val="16"/>
-              </w:rPr>
-              <w:fldChar w:fldCharType="begin"/>
-              <w:instrText>PAGE</w:instrText>
-              <w:fldChar w:fldCharType="separate"/>
-            </w:r>
-            <w:r>
-              <w:rPr>
-                <w:bCs/>
-                <w:noProof/>
-                <w:szCs w:val="16"/>
-              </w:rPr>
-              <w:t>3</w:t>
-            </w:r>
-            <w:r>
-              <w:rPr>
-                <w:bCs/>
-                <w:szCs w:val="16"/>
-              </w:rPr>
-              <w:fldChar w:fldCharType="end"/>
-              <w:t xml:space="preserve"> van </w:t>
-              <w:fldChar w:fldCharType="begin"/>
-              <w:instrText>NUMPAGES</w:instrText>
-              <w:fldChar w:fldCharType="separate"/>
-            </w:r>
-            <w:r>
-              <w:rPr>
-                <w:bCs/>
-                <w:noProof/>
-                <w:szCs w:val="16"/>
-              </w:rPr>
-              <w:t>3</w:t>
-            </w:r>
-            <w:r>
-              <w:rPr>
-                <w:bCs/>
-                <w:szCs w:val="16"/>
-              </w:rPr>
-              <w:fldChar w:fldCharType="end"/>
-            </w:r>
-          </w:sdtContent>
-        </w:sdt>
-      </w:p>
-    </w:sdtContent>
-  </w:sdt>
-</w:ftr>
-</file>
-
-<file path=word/footer2.xml><?xml version="1.0" encoding="utf-8"?>
-<w:ftr xmlns:wpc="http://schemas.microsoft.com/office/word/2010/wordprocessingCanvas" xmlns:mc="http://schemas.openxmlformats.org/markup-compatibility/2006" xmlns:o="urn:schemas-microsoft-com:office:office" xmlns:r="http://schemas.openxmlformats.org/officeDocument/2006/relationships" xmlns:m="http://schemas.openxmlformats.org/officeDocument/2006/math" xmlns:v="urn:schemas-microsoft-com:vml" xmlns:wp14="http://schemas.microsoft.com/office/word/2010/wordprocessingDrawing" xmlns:wp="http://schemas.openxmlformats.org/drawingml/2006/wordprocessingDrawing" xmlns:w10="urn:schemas-microsoft-com:office:word" xmlns:w="http://schemas.openxmlformats.org/wordprocessingml/2006/main" xmlns:w14="http://schemas.microsoft.com/office/word/2010/wordml" xmlns:w15="http://schemas.microsoft.com/office/word/2012/wordml" xmlns:wpg="http://schemas.microsoft.com/office/word/2010/wordprocessingGroup" xmlns:wpi="http://schemas.microsoft.com/office/word/2010/wordprocessingInk" xmlns:wne="http://schemas.microsoft.com/office/word/2006/wordml" xmlns:wps="http://schemas.microsoft.com/office/word/2010/wordprocessingShape" mc:Ignorable="w14 w15 wp14">
-  <w:sdt>
-    <w:sdtPr>
-      <w:rPr>
-        <w:szCs w:val="16"/>
-      </w:rPr>
-      <w:id w:val="-121388785"/>
-      <w:docPartObj>
-        <w:docPartGallery w:val="Page Numbers (Bottom of Page)"/>
-        <w:docPartUnique/>
-      </w:docPartObj>
-    </w:sdtPr>
-    <w:sdtEndPr>
-      <w:rPr>
-        <w:szCs w:val="20"/>
-      </w:rPr>
-    </w:sdtEndPr>
-    <w:sdtContent>
-      <w:p>
-        <w:pPr>
-          <w:pStyle w:val="Voettekst"/>
+          <w:ind w:right="709"/>
           <w:jc w:val="center"/>
         </w:pPr>
         <w:r>
-          <w:t>Curriculum vitae van [ACCOUNT.name]</w:t>
+          <w:t>Curriculum vitae van Rob Bosman</w:t>
         </w:r>
         <w:r>
           <w:rPr>
@@ -1147,6 +3236,116 @@
             <w:rStyle w:val="Valori-geel"/>
           </w:rPr>
           <w:t xml:space="preserve"> // </w:t>
+        </w:r>
+        <w:r>
+          <w:rPr>
+            <w:rStyle w:val="Valori-geel"/>
+          </w:rPr>
+          <w:tab/>
+        </w:r>
+        <w:sdt>
+          <w:sdtPr>
+            <w:id w:val="-891891085"/>
+            <w:docPartObj>
+              <w:docPartGallery w:val="Page Numbers (Top of Page)"/>
+              <w:docPartUnique/>
+            </w:docPartObj>
+          </w:sdtPr>
+          <w:sdtContent>
+            <w:r>
+              <w:fldChar w:fldCharType="begin"/>
+            </w:r>
+            <w:r>
+              <w:instrText>PAGE</w:instrText>
+            </w:r>
+            <w:r>
+              <w:fldChar w:fldCharType="separate"/>
+            </w:r>
+            <w:r>
+              <w:rPr>
+                <w:noProof/>
+              </w:rPr>
+              <w:t>3</w:t>
+            </w:r>
+            <w:r>
+              <w:fldChar w:fldCharType="end"/>
+            </w:r>
+            <w:r>
+              <w:t xml:space="preserve"> van </w:t>
+            </w:r>
+            <w:r>
+              <w:fldChar w:fldCharType="begin"/>
+            </w:r>
+            <w:r>
+              <w:instrText>NUMPAGES</w:instrText>
+            </w:r>
+            <w:r>
+              <w:fldChar w:fldCharType="separate"/>
+            </w:r>
+            <w:r>
+              <w:rPr>
+                <w:noProof/>
+              </w:rPr>
+              <w:t>3</w:t>
+            </w:r>
+            <w:r>
+              <w:fldChar w:fldCharType="end"/>
+            </w:r>
+          </w:sdtContent>
+        </w:sdt>
+      </w:p>
+    </w:sdtContent>
+  </w:sdt>
+</w:ftr>
+</file>
+
+<file path=word/footer2.xml><?xml version="1.0" encoding="utf-8"?>
+<w:ftr xmlns:wpc="http://schemas.microsoft.com/office/word/2010/wordprocessingCanvas" xmlns:cx="http://schemas.microsoft.com/office/drawing/2014/chartex" xmlns:cx1="http://schemas.microsoft.com/office/drawing/2015/9/8/chartex" xmlns:cx2="http://schemas.microsoft.com/office/drawing/2015/10/21/chartex" xmlns:cx3="http://schemas.microsoft.com/office/drawing/2016/5/9/chartex" xmlns:cx4="http://schemas.microsoft.com/office/drawing/2016/5/10/chartex" xmlns:cx5="http://schemas.microsoft.com/office/drawing/2016/5/11/chartex" xmlns:cx6="http://schemas.microsoft.com/office/drawing/2016/5/12/chartex" xmlns:cx7="http://schemas.microsoft.com/office/drawing/2016/5/13/chartex" xmlns:cx8="http://schemas.microsoft.com/office/drawing/2016/5/14/chartex" xmlns:mc="http://schemas.openxmlformats.org/markup-compatibility/2006" xmlns:aink="http://schemas.microsoft.com/office/drawing/2016/ink" xmlns:am3d="http://schemas.microsoft.com/office/drawing/2017/model3d" xmlns:o="urn:schemas-microsoft-com:office:office" xmlns:oel="http://schemas.microsoft.com/office/2019/extlst" xmlns:r="http://schemas.openxmlformats.org/officeDocument/2006/relationships" xmlns:m="http://schemas.openxmlformats.org/officeDocument/2006/math" xmlns:v="urn:schemas-microsoft-com:vml" xmlns:wp14="http://schemas.microsoft.com/office/word/2010/wordprocessingDrawing" xmlns:wp="http://schemas.openxmlformats.org/drawingml/2006/wordprocessingDrawing" xmlns:w10="urn:schemas-microsoft-com:office:word" xmlns:w="http://schemas.openxmlformats.org/wordprocessingml/2006/main" xmlns:w14="http://schemas.microsoft.com/office/word/2010/wordml" xmlns:w15="http://schemas.microsoft.com/office/word/2012/wordml" xmlns:w16cex="http://schemas.microsoft.com/office/word/2018/wordml/cex" xmlns:w16cid="http://schemas.microsoft.com/office/word/2016/wordml/cid" xmlns:w16="http://schemas.microsoft.com/office/word/2018/wordml" xmlns:w16sdtdh="http://schemas.microsoft.com/office/word/2020/wordml/sdtdatahash" xmlns:w16se="http://schemas.microsoft.com/office/word/2015/wordml/symex" xmlns:wpg="http://schemas.microsoft.com/office/word/2010/wordprocessingGroup" xmlns:wpi="http://schemas.microsoft.com/office/word/2010/wordprocessingInk" xmlns:wne="http://schemas.microsoft.com/office/word/2006/wordml" xmlns:wps="http://schemas.microsoft.com/office/word/2010/wordprocessingShape" mc:Ignorable="w14 w15 w16se w16cid w16 w16cex w16sdtdh wp14">
+  <w:sdt>
+    <w:sdtPr>
+      <w:rPr>
+        <w:szCs w:val="16"/>
+      </w:rPr>
+      <w:id w:val="-121388785"/>
+      <w:docPartObj>
+        <w:docPartGallery w:val="Page Numbers (Bottom of Page)"/>
+        <w:docPartUnique/>
+      </w:docPartObj>
+    </w:sdtPr>
+    <w:sdtEndPr>
+      <w:rPr>
+        <w:szCs w:val="20"/>
+      </w:rPr>
+    </w:sdtEndPr>
+    <w:sdtContent>
+      <w:p>
+        <w:pPr>
+          <w:pStyle w:val="Voettekst"/>
+          <w:ind w:right="709"/>
+          <w:jc w:val="center"/>
+        </w:pPr>
+        <w:r>
+          <w:t>Curriculum vitae van Rob Bosman</w:t>
+        </w:r>
+        <w:r>
+          <w:rPr>
+            <w:rStyle w:val="Valori-geel"/>
+          </w:rPr>
+          <w:t xml:space="preserve"> // </w:t>
+        </w:r>
+        <w:r>
+          <w:t>Valori</w:t>
+        </w:r>
+        <w:r>
+          <w:rPr>
+            <w:rStyle w:val="Valori-geel"/>
+          </w:rPr>
+          <w:t xml:space="preserve"> // </w:t>
+        </w:r>
+        <w:r>
+          <w:rPr>
+            <w:rStyle w:val="Valori-geel"/>
+          </w:rPr>
           <w:tab/>
         </w:r>
         <w:sdt>
@@ -1157,11 +3356,14 @@
               <w:docPartUnique/>
             </w:docPartObj>
           </w:sdtPr>
-          <w:sdtEndPr/>
           <w:sdtContent>
             <w:r>
               <w:fldChar w:fldCharType="begin"/>
+            </w:r>
+            <w:r>
               <w:instrText>PAGE</w:instrText>
+            </w:r>
+            <w:r>
               <w:fldChar w:fldCharType="separate"/>
             </w:r>
             <w:r>
@@ -1172,9 +3374,17 @@
             </w:r>
             <w:r>
               <w:fldChar w:fldCharType="end"/>
+            </w:r>
+            <w:r>
               <w:t xml:space="preserve"> van </w:t>
+            </w:r>
+            <w:r>
               <w:fldChar w:fldCharType="begin"/>
+            </w:r>
+            <w:r>
               <w:instrText>NUMPAGES</w:instrText>
+            </w:r>
+            <w:r>
               <w:fldChar w:fldCharType="separate"/>
             </w:r>
             <w:r>
@@ -1195,7 +3405,7 @@
 </file>
 
 <file path=word/footnotes.xml><?xml version="1.0" encoding="utf-8"?>
-<w:footnotes xmlns:wpc="http://schemas.microsoft.com/office/word/2010/wordprocessingCanvas" xmlns:mc="http://schemas.openxmlformats.org/markup-compatibility/2006" xmlns:o="urn:schemas-microsoft-com:office:office" xmlns:r="http://schemas.openxmlformats.org/officeDocument/2006/relationships" xmlns:m="http://schemas.openxmlformats.org/officeDocument/2006/math" xmlns:v="urn:schemas-microsoft-com:vml" xmlns:wp14="http://schemas.microsoft.com/office/word/2010/wordprocessingDrawing" xmlns:wp="http://schemas.openxmlformats.org/drawingml/2006/wordprocessingDrawing" xmlns:w10="urn:schemas-microsoft-com:office:word" xmlns:w="http://schemas.openxmlformats.org/wordprocessingml/2006/main" xmlns:w14="http://schemas.microsoft.com/office/word/2010/wordml" xmlns:w15="http://schemas.microsoft.com/office/word/2012/wordml" xmlns:wpg="http://schemas.microsoft.com/office/word/2010/wordprocessingGroup" xmlns:wpi="http://schemas.microsoft.com/office/word/2010/wordprocessingInk" xmlns:wne="http://schemas.microsoft.com/office/word/2006/wordml" xmlns:wps="http://schemas.microsoft.com/office/word/2010/wordprocessingShape" mc:Ignorable="w14 w15 wp14">
+<w:footnotes xmlns:wpc="http://schemas.microsoft.com/office/word/2010/wordprocessingCanvas" xmlns:cx="http://schemas.microsoft.com/office/drawing/2014/chartex" xmlns:cx1="http://schemas.microsoft.com/office/drawing/2015/9/8/chartex" xmlns:cx2="http://schemas.microsoft.com/office/drawing/2015/10/21/chartex" xmlns:cx3="http://schemas.microsoft.com/office/drawing/2016/5/9/chartex" xmlns:cx4="http://schemas.microsoft.com/office/drawing/2016/5/10/chartex" xmlns:cx5="http://schemas.microsoft.com/office/drawing/2016/5/11/chartex" xmlns:cx6="http://schemas.microsoft.com/office/drawing/2016/5/12/chartex" xmlns:cx7="http://schemas.microsoft.com/office/drawing/2016/5/13/chartex" xmlns:cx8="http://schemas.microsoft.com/office/drawing/2016/5/14/chartex" xmlns:mc="http://schemas.openxmlformats.org/markup-compatibility/2006" xmlns:aink="http://schemas.microsoft.com/office/drawing/2016/ink" xmlns:am3d="http://schemas.microsoft.com/office/drawing/2017/model3d" xmlns:o="urn:schemas-microsoft-com:office:office" xmlns:oel="http://schemas.microsoft.com/office/2019/extlst" xmlns:r="http://schemas.openxmlformats.org/officeDocument/2006/relationships" xmlns:m="http://schemas.openxmlformats.org/officeDocument/2006/math" xmlns:v="urn:schemas-microsoft-com:vml" xmlns:wp14="http://schemas.microsoft.com/office/word/2010/wordprocessingDrawing" xmlns:wp="http://schemas.openxmlformats.org/drawingml/2006/wordprocessingDrawing" xmlns:w10="urn:schemas-microsoft-com:office:word" xmlns:w="http://schemas.openxmlformats.org/wordprocessingml/2006/main" xmlns:w14="http://schemas.microsoft.com/office/word/2010/wordml" xmlns:w15="http://schemas.microsoft.com/office/word/2012/wordml" xmlns:w16cex="http://schemas.microsoft.com/office/word/2018/wordml/cex" xmlns:w16cid="http://schemas.microsoft.com/office/word/2016/wordml/cid" xmlns:w16="http://schemas.microsoft.com/office/word/2018/wordml" xmlns:w16sdtdh="http://schemas.microsoft.com/office/word/2020/wordml/sdtdatahash" xmlns:w16se="http://schemas.microsoft.com/office/word/2015/wordml/symex" xmlns:wpg="http://schemas.microsoft.com/office/word/2010/wordprocessingGroup" xmlns:wpi="http://schemas.microsoft.com/office/word/2010/wordprocessingInk" xmlns:wne="http://schemas.microsoft.com/office/word/2006/wordml" xmlns:wps="http://schemas.microsoft.com/office/word/2010/wordprocessingShape" mc:Ignorable="w14 w15 w16se w16cid w16 w16cex w16sdtdh wp14">
   <w:footnote w:type="separator" w:id="-1">
     <w:p>
       <w:pPr>
@@ -1222,7 +3432,7 @@
 </file>
 
 <file path=word/header1.xml><?xml version="1.0" encoding="utf-8"?>
-<w:hdr xmlns:wpc="http://schemas.microsoft.com/office/word/2010/wordprocessingCanvas" xmlns:mc="http://schemas.openxmlformats.org/markup-compatibility/2006" xmlns:o="urn:schemas-microsoft-com:office:office" xmlns:r="http://schemas.openxmlformats.org/officeDocument/2006/relationships" xmlns:m="http://schemas.openxmlformats.org/officeDocument/2006/math" xmlns:v="urn:schemas-microsoft-com:vml" xmlns:wp14="http://schemas.microsoft.com/office/word/2010/wordprocessingDrawing" xmlns:wp="http://schemas.openxmlformats.org/drawingml/2006/wordprocessingDrawing" xmlns:w10="urn:schemas-microsoft-com:office:word" xmlns:w="http://schemas.openxmlformats.org/wordprocessingml/2006/main" xmlns:w14="http://schemas.microsoft.com/office/word/2010/wordml" xmlns:w15="http://schemas.microsoft.com/office/word/2012/wordml" xmlns:wpg="http://schemas.microsoft.com/office/word/2010/wordprocessingGroup" xmlns:wpi="http://schemas.microsoft.com/office/word/2010/wordprocessingInk" xmlns:wne="http://schemas.microsoft.com/office/word/2006/wordml" xmlns:wps="http://schemas.microsoft.com/office/word/2010/wordprocessingShape" mc:Ignorable="w14 w15 wp14">
+<w:hdr xmlns:wpc="http://schemas.microsoft.com/office/word/2010/wordprocessingCanvas" xmlns:cx="http://schemas.microsoft.com/office/drawing/2014/chartex" xmlns:cx1="http://schemas.microsoft.com/office/drawing/2015/9/8/chartex" xmlns:cx2="http://schemas.microsoft.com/office/drawing/2015/10/21/chartex" xmlns:cx3="http://schemas.microsoft.com/office/drawing/2016/5/9/chartex" xmlns:cx4="http://schemas.microsoft.com/office/drawing/2016/5/10/chartex" xmlns:cx5="http://schemas.microsoft.com/office/drawing/2016/5/11/chartex" xmlns:cx6="http://schemas.microsoft.com/office/drawing/2016/5/12/chartex" xmlns:cx7="http://schemas.microsoft.com/office/drawing/2016/5/13/chartex" xmlns:cx8="http://schemas.microsoft.com/office/drawing/2016/5/14/chartex" xmlns:mc="http://schemas.openxmlformats.org/markup-compatibility/2006" xmlns:aink="http://schemas.microsoft.com/office/drawing/2016/ink" xmlns:am3d="http://schemas.microsoft.com/office/drawing/2017/model3d" xmlns:o="urn:schemas-microsoft-com:office:office" xmlns:oel="http://schemas.microsoft.com/office/2019/extlst" xmlns:r="http://schemas.openxmlformats.org/officeDocument/2006/relationships" xmlns:m="http://schemas.openxmlformats.org/officeDocument/2006/math" xmlns:v="urn:schemas-microsoft-com:vml" xmlns:wp14="http://schemas.microsoft.com/office/word/2010/wordprocessingDrawing" xmlns:wp="http://schemas.openxmlformats.org/drawingml/2006/wordprocessingDrawing" xmlns:w10="urn:schemas-microsoft-com:office:word" xmlns:w="http://schemas.openxmlformats.org/wordprocessingml/2006/main" xmlns:w14="http://schemas.microsoft.com/office/word/2010/wordml" xmlns:w15="http://schemas.microsoft.com/office/word/2012/wordml" xmlns:w16cex="http://schemas.microsoft.com/office/word/2018/wordml/cex" xmlns:w16cid="http://schemas.microsoft.com/office/word/2016/wordml/cid" xmlns:w16="http://schemas.microsoft.com/office/word/2018/wordml" xmlns:w16sdtdh="http://schemas.microsoft.com/office/word/2020/wordml/sdtdatahash" xmlns:w16se="http://schemas.microsoft.com/office/word/2015/wordml/symex" xmlns:wpg="http://schemas.microsoft.com/office/word/2010/wordprocessingGroup" xmlns:wpi="http://schemas.microsoft.com/office/word/2010/wordprocessingInk" xmlns:wne="http://schemas.microsoft.com/office/word/2006/wordml" xmlns:wps="http://schemas.microsoft.com/office/word/2010/wordprocessingShape" mc:Ignorable="w14 w15 w16se w16cid w16 w16cex w16sdtdh wp14">
   <w:p>
     <w:pPr>
       <w:pStyle w:val="Koptekst"/>
@@ -1293,12 +3503,75 @@
 </file>
 
 <file path=word/header2.xml><?xml version="1.0" encoding="utf-8"?>
-<w:hdr xmlns:wpc="http://schemas.microsoft.com/office/word/2010/wordprocessingCanvas" xmlns:mc="http://schemas.openxmlformats.org/markup-compatibility/2006" xmlns:o="urn:schemas-microsoft-com:office:office" xmlns:r="http://schemas.openxmlformats.org/officeDocument/2006/relationships" xmlns:m="http://schemas.openxmlformats.org/officeDocument/2006/math" xmlns:v="urn:schemas-microsoft-com:vml" xmlns:wp14="http://schemas.microsoft.com/office/word/2010/wordprocessingDrawing" xmlns:wp="http://schemas.openxmlformats.org/drawingml/2006/wordprocessingDrawing" xmlns:w10="urn:schemas-microsoft-com:office:word" xmlns:w="http://schemas.openxmlformats.org/wordprocessingml/2006/main" xmlns:w14="http://schemas.microsoft.com/office/word/2010/wordml" xmlns:w15="http://schemas.microsoft.com/office/word/2012/wordml" xmlns:wpg="http://schemas.microsoft.com/office/word/2010/wordprocessingGroup" xmlns:wpi="http://schemas.microsoft.com/office/word/2010/wordprocessingInk" xmlns:wne="http://schemas.microsoft.com/office/word/2006/wordml" xmlns:wps="http://schemas.microsoft.com/office/word/2010/wordprocessingShape" mc:Ignorable="w14 w15 wp14">
+<w:hdr xmlns:wpc="http://schemas.microsoft.com/office/word/2010/wordprocessingCanvas" xmlns:cx="http://schemas.microsoft.com/office/drawing/2014/chartex" xmlns:cx1="http://schemas.microsoft.com/office/drawing/2015/9/8/chartex" xmlns:cx2="http://schemas.microsoft.com/office/drawing/2015/10/21/chartex" xmlns:cx3="http://schemas.microsoft.com/office/drawing/2016/5/9/chartex" xmlns:cx4="http://schemas.microsoft.com/office/drawing/2016/5/10/chartex" xmlns:cx5="http://schemas.microsoft.com/office/drawing/2016/5/11/chartex" xmlns:cx6="http://schemas.microsoft.com/office/drawing/2016/5/12/chartex" xmlns:cx7="http://schemas.microsoft.com/office/drawing/2016/5/13/chartex" xmlns:cx8="http://schemas.microsoft.com/office/drawing/2016/5/14/chartex" xmlns:mc="http://schemas.openxmlformats.org/markup-compatibility/2006" xmlns:aink="http://schemas.microsoft.com/office/drawing/2016/ink" xmlns:am3d="http://schemas.microsoft.com/office/drawing/2017/model3d" xmlns:o="urn:schemas-microsoft-com:office:office" xmlns:oel="http://schemas.microsoft.com/office/2019/extlst" xmlns:r="http://schemas.openxmlformats.org/officeDocument/2006/relationships" xmlns:m="http://schemas.openxmlformats.org/officeDocument/2006/math" xmlns:v="urn:schemas-microsoft-com:vml" xmlns:wp14="http://schemas.microsoft.com/office/word/2010/wordprocessingDrawing" xmlns:wp="http://schemas.openxmlformats.org/drawingml/2006/wordprocessingDrawing" xmlns:w10="urn:schemas-microsoft-com:office:word" xmlns:w="http://schemas.openxmlformats.org/wordprocessingml/2006/main" xmlns:w14="http://schemas.microsoft.com/office/word/2010/wordml" xmlns:w15="http://schemas.microsoft.com/office/word/2012/wordml" xmlns:w16cex="http://schemas.microsoft.com/office/word/2018/wordml/cex" xmlns:w16cid="http://schemas.microsoft.com/office/word/2016/wordml/cid" xmlns:w16="http://schemas.microsoft.com/office/word/2018/wordml" xmlns:w16sdtdh="http://schemas.microsoft.com/office/word/2020/wordml/sdtdatahash" xmlns:w16se="http://schemas.microsoft.com/office/word/2015/wordml/symex" xmlns:wpg="http://schemas.microsoft.com/office/word/2010/wordprocessingGroup" xmlns:wpi="http://schemas.microsoft.com/office/word/2010/wordprocessingInk" xmlns:wne="http://schemas.microsoft.com/office/word/2006/wordml" xmlns:wps="http://schemas.microsoft.com/office/word/2010/wordprocessingShape" mc:Ignorable="w14 w15 w16se w16cid w16 w16cex w16sdtdh wp14">
   <w:p>
     <w:pPr>
       <w:pStyle w:val="Titel"/>
       <w:jc w:val="right"/>
+      <w:rPr>
+        <w:lang w:val="en-US"/>
+      </w:rPr>
     </w:pPr>
+    <w:r>
+      <w:rPr>
+        <w:noProof/>
+      </w:rPr>
+      <w:drawing>
+        <wp:anchor distT="0" distB="0" distL="114300" distR="114300" simplePos="0" relativeHeight="251663872" behindDoc="1" locked="0" layoutInCell="1" allowOverlap="1" wp14:anchorId="58102F43" wp14:editId="5EBD1D5B">
+          <wp:simplePos x="0" y="0"/>
+          <wp:positionH relativeFrom="margin">
+            <wp:posOffset>4421505</wp:posOffset>
+          </wp:positionH>
+          <wp:positionV relativeFrom="paragraph">
+            <wp:posOffset>-440690</wp:posOffset>
+          </wp:positionV>
+          <wp:extent cx="1430655" cy="1430655"/>
+          <wp:effectExtent l="0" t="0" r="0" b="0"/>
+          <wp:wrapSquare wrapText="bothSides"/>
+          <wp:docPr id="1076116984" name="pasfoto" descr="pasfoto"/>
+          <wp:cNvGraphicFramePr>
+            <a:graphicFrameLocks xmlns:a="http://schemas.openxmlformats.org/drawingml/2006/main" noChangeAspect="1"/>
+          </wp:cNvGraphicFramePr>
+          <a:graphic xmlns:a="http://schemas.openxmlformats.org/drawingml/2006/main">
+            <a:graphicData uri="http://schemas.openxmlformats.org/drawingml/2006/picture">
+              <pic:pic xmlns:pic="http://schemas.openxmlformats.org/drawingml/2006/picture">
+                <pic:nvPicPr>
+                  <pic:cNvPr id="1076116984" name="pasfoto" descr="pasfoto"/>
+                  <pic:cNvPicPr/>
+                </pic:nvPicPr>
+                <pic:blipFill>
+                  <a:blip r:embed="rId3">
+                    <a:extLst>
+                      <a:ext uri="{28A0092B-C50C-407E-A947-70E740481C1C}">
+                        <a14:useLocalDpi xmlns:a14="http://schemas.microsoft.com/office/drawing/2010/main" val="0"/>
+                      </a:ext>
+                    </a:extLst>
+                  </a:blip>
+                  <a:stretch>
+                    <a:fillRect/>
+                  </a:stretch>
+                </pic:blipFill>
+                <pic:spPr>
+                  <a:xfrm>
+                    <a:off x="0" y="0"/>
+                    <a:ext cx="1430655" cy="1430655"/>
+                  </a:xfrm>
+                  <a:prstGeom prst="rect">
+                    <a:avLst/>
+                  </a:prstGeom>
+                </pic:spPr>
+              </pic:pic>
+            </a:graphicData>
+          </a:graphic>
+          <wp14:sizeRelH relativeFrom="margin">
+            <wp14:pctWidth>0</wp14:pctWidth>
+          </wp14:sizeRelH>
+          <wp14:sizeRelV relativeFrom="margin">
+            <wp14:pctHeight>0</wp14:pctHeight>
+          </wp14:sizeRelV>
+        </wp:anchor>
+      </w:drawing>
+    </w:r>
     <w:r>
       <w:rPr>
         <w:noProof/>
@@ -1328,10 +3601,10 @@
                   <pic:cNvPicPr/>
                 </pic:nvPicPr>
                 <pic:blipFill>
-                  <a:blip r:embed="rId1">
+                  <a:blip r:embed="rId2">
                     <a:extLst>
-                      <a:ext uri="{28A0092B-C50C-407E-A947-70E740481C1C}">
-                        <a14:useLocalDpi xmlns:a14="http://schemas.microsoft.com/office/drawing/2010/main" val="0"/>
+                      <a:ext uri="&#10;{28A0092B-C50C-407E-A947-70E740481C1C}&#10;">
+                        <a14:useLocalDpi xmlns="" xmlns:a14="http://schemas.microsoft.com/office/drawing/2010/main" xmlns:w="http://schemas.openxmlformats.org/wordprocessingml/2006/main" xmlns:w10="urn:schemas-microsoft-com:office:word" xmlns:v="urn:schemas-microsoft-com:vml" xmlns:o="urn:schemas-microsoft-com:office:office" val="0"/>
                       </a:ext>
                     </a:extLst>
                   </a:blip>
@@ -1389,10 +3662,10 @@
                   <pic:cNvPicPr/>
                 </pic:nvPicPr>
                 <pic:blipFill>
-                  <a:blip r:embed="rId2" cstate="print">
+                  <a:blip r:embed="rId1" cstate="print">
                     <a:extLst>
-                      <a:ext uri="{28A0092B-C50C-407E-A947-70E740481C1C}">
-                        <a14:useLocalDpi xmlns:a14="http://schemas.microsoft.com/office/drawing/2010/main" val="0"/>
+                      <a:ext uri="&#10;{28A0092B-C50C-407E-A947-70E740481C1C}&#10;">
+                        <a14:useLocalDpi xmlns="" xmlns:a14="http://schemas.microsoft.com/office/drawing/2010/main" xmlns:w="http://schemas.openxmlformats.org/wordprocessingml/2006/main" xmlns:w10="urn:schemas-microsoft-com:office:word" xmlns:v="urn:schemas-microsoft-com:vml" xmlns:o="urn:schemas-microsoft-com:office:office" val="0"/>
                       </a:ext>
                     </a:extLst>
                   </a:blip>
@@ -1422,38 +3695,56 @@
       </w:drawing>
     </w:r>
     <w:r>
-      <w:t>[ACCOUNT.name]</w:t>
+      <w:rPr>
+        <w:lang w:val="en-US"/>
+      </w:rPr>
+      <w:t>Rob Bosman</w:t>
     </w:r>
   </w:p>
   <w:p>
     <w:pPr>
       <w:pStyle w:val="Subtitel"/>
       <w:jc w:val="right"/>
+      <w:rPr>
+        <w:lang w:val="en-US"/>
+      </w:rPr>
     </w:pPr>
     <w:r>
-      <w:t>[CV.ROLE]</w:t>
+      <w:rPr>
+        <w:lang w:val="en-US"/>
+      </w:rPr>
+      <w:t>senior developer</w:t>
     </w:r>
     <w:r>
       <w:rPr>
         <w:rStyle w:val="Valori-geel"/>
+        <w:lang w:val="en-US"/>
       </w:rPr>
       <w:t xml:space="preserve"> // </w:t>
     </w:r>
     <w:r>
-      <w:t>[ACCOUNT.DATEOFBIRTH]</w:t>
+      <w:rPr>
+        <w:lang w:val="en-US"/>
+      </w:rPr>
+      <w:t>06-09-1965</w:t>
     </w:r>
     <w:r>
       <w:rPr>
         <w:rStyle w:val="Valori-geel"/>
+        <w:lang w:val="en-US"/>
       </w:rPr>
       <w:t xml:space="preserve"> // </w:t>
     </w:r>
     <w:r>
-      <w:t>[ACCOUNT.RESIDENCE]</w:t>
+      <w:rPr>
+        <w:lang w:val="en-US"/>
+      </w:rPr>
+      <w:t>Leusden</w:t>
     </w:r>
     <w:r>
       <w:rPr>
         <w:rStyle w:val="Valori-geel"/>
+        <w:lang w:val="en-US"/>
       </w:rPr>
       <w:t xml:space="preserve"> //</w:t>
     </w:r>
@@ -1462,7 +3753,7 @@
 </file>
 
 <file path=word/numbering.xml><?xml version="1.0" encoding="utf-8"?>
-<w:numbering xmlns:wpc="http://schemas.microsoft.com/office/word/2010/wordprocessingCanvas" xmlns:mc="http://schemas.openxmlformats.org/markup-compatibility/2006" xmlns:o="urn:schemas-microsoft-com:office:office" xmlns:r="http://schemas.openxmlformats.org/officeDocument/2006/relationships" xmlns:m="http://schemas.openxmlformats.org/officeDocument/2006/math" xmlns:v="urn:schemas-microsoft-com:vml" xmlns:wp14="http://schemas.microsoft.com/office/word/2010/wordprocessingDrawing" xmlns:wp="http://schemas.openxmlformats.org/drawingml/2006/wordprocessingDrawing" xmlns:w10="urn:schemas-microsoft-com:office:word" xmlns:w="http://schemas.openxmlformats.org/wordprocessingml/2006/main" xmlns:w14="http://schemas.microsoft.com/office/word/2010/wordml" xmlns:w15="http://schemas.microsoft.com/office/word/2012/wordml" xmlns:wpg="http://schemas.microsoft.com/office/word/2010/wordprocessingGroup" xmlns:wpi="http://schemas.microsoft.com/office/word/2010/wordprocessingInk" xmlns:wne="http://schemas.microsoft.com/office/word/2006/wordml" xmlns:wps="http://schemas.microsoft.com/office/word/2010/wordprocessingShape" mc:Ignorable="w14 w15 wp14">
+<w:numbering xmlns:wpc="http://schemas.microsoft.com/office/word/2010/wordprocessingCanvas" xmlns:cx="http://schemas.microsoft.com/office/drawing/2014/chartex" xmlns:cx1="http://schemas.microsoft.com/office/drawing/2015/9/8/chartex" xmlns:cx2="http://schemas.microsoft.com/office/drawing/2015/10/21/chartex" xmlns:cx3="http://schemas.microsoft.com/office/drawing/2016/5/9/chartex" xmlns:cx4="http://schemas.microsoft.com/office/drawing/2016/5/10/chartex" xmlns:cx5="http://schemas.microsoft.com/office/drawing/2016/5/11/chartex" xmlns:cx6="http://schemas.microsoft.com/office/drawing/2016/5/12/chartex" xmlns:cx7="http://schemas.microsoft.com/office/drawing/2016/5/13/chartex" xmlns:cx8="http://schemas.microsoft.com/office/drawing/2016/5/14/chartex" xmlns:mc="http://schemas.openxmlformats.org/markup-compatibility/2006" xmlns:aink="http://schemas.microsoft.com/office/drawing/2016/ink" xmlns:am3d="http://schemas.microsoft.com/office/drawing/2017/model3d" xmlns:o="urn:schemas-microsoft-com:office:office" xmlns:oel="http://schemas.microsoft.com/office/2019/extlst" xmlns:r="http://schemas.openxmlformats.org/officeDocument/2006/relationships" xmlns:m="http://schemas.openxmlformats.org/officeDocument/2006/math" xmlns:v="urn:schemas-microsoft-com:vml" xmlns:wp14="http://schemas.microsoft.com/office/word/2010/wordprocessingDrawing" xmlns:wp="http://schemas.openxmlformats.org/drawingml/2006/wordprocessingDrawing" xmlns:w10="urn:schemas-microsoft-com:office:word" xmlns:w="http://schemas.openxmlformats.org/wordprocessingml/2006/main" xmlns:w14="http://schemas.microsoft.com/office/word/2010/wordml" xmlns:w15="http://schemas.microsoft.com/office/word/2012/wordml" xmlns:w16cex="http://schemas.microsoft.com/office/word/2018/wordml/cex" xmlns:w16cid="http://schemas.microsoft.com/office/word/2016/wordml/cid" xmlns:w16="http://schemas.microsoft.com/office/word/2018/wordml" xmlns:w16sdtdh="http://schemas.microsoft.com/office/word/2020/wordml/sdtdatahash" xmlns:w16se="http://schemas.microsoft.com/office/word/2015/wordml/symex" xmlns:wpg="http://schemas.microsoft.com/office/word/2010/wordprocessingGroup" xmlns:wpi="http://schemas.microsoft.com/office/word/2010/wordprocessingInk" xmlns:wne="http://schemas.microsoft.com/office/word/2006/wordml" xmlns:wps="http://schemas.microsoft.com/office/word/2010/wordprocessingShape" mc:Ignorable="w14 w15 w16se w16cid w16 w16cex w16sdtdh wp14">
   <w:numPicBullet w:numPicBulletId="0">
     <w:pict>
       <v:shapetype id="_x0000_t75" coordsize="21600,21600" o:spt="75" o:preferrelative="t" path="m@4@5l@4@11@9@11@9@5xe" filled="f" stroked="f">
@@ -1484,7 +3775,7 @@
         <v:path o:extrusionok="f" gradientshapeok="t" o:connecttype="rect"/>
         <o:lock v:ext="edit" aspectratio="t"/>
       </v:shapetype>
-      <v:shape id="_x0000_i1053" type="#_x0000_t75" style="width:471pt;height:471pt" o:bullet="t"/>
+      <v:shape id="_x0000_i1026" type="#_x0000_t75" style="width:471pt;height:471pt" o:bullet="t"/>
     </w:pict>
   </w:numPicBullet>
   <w:abstractNum w:abstractNumId="0" w15:restartNumberingAfterBreak="0">
@@ -2160,7 +4451,7 @@
       </w:pPr>
       <w:rPr>
         <w:rFonts w:ascii="Symbol" w:hAnsi="Symbol" w:hint="default"/>
-        <w:color w:val="F29100" w:themeColor="text2"/>
+        <w:color w:val="F39900" w:themeColor="text2"/>
       </w:rPr>
     </w:lvl>
     <w:lvl w:ilvl="1" w:tplc="04130003" w:tentative="1">
@@ -2497,73 +4788,73 @@
       </w:rPr>
     </w:lvl>
   </w:abstractNum>
-  <w:num w:numId="1">
+  <w:num w:numId="1" w16cid:durableId="856699655">
     <w:abstractNumId w:val="8"/>
   </w:num>
-  <w:num w:numId="2">
+  <w:num w:numId="2" w16cid:durableId="1578247443">
     <w:abstractNumId w:val="3"/>
   </w:num>
-  <w:num w:numId="3">
+  <w:num w:numId="3" w16cid:durableId="181625775">
     <w:abstractNumId w:val="2"/>
   </w:num>
-  <w:num w:numId="4">
+  <w:num w:numId="4" w16cid:durableId="605423455">
     <w:abstractNumId w:val="9"/>
   </w:num>
-  <w:num w:numId="5">
+  <w:num w:numId="5" w16cid:durableId="2078629430">
     <w:abstractNumId w:val="10"/>
   </w:num>
-  <w:num w:numId="6">
+  <w:num w:numId="6" w16cid:durableId="1090157810">
     <w:abstractNumId w:val="21"/>
   </w:num>
-  <w:num w:numId="7">
+  <w:num w:numId="7" w16cid:durableId="1088886145">
     <w:abstractNumId w:val="16"/>
   </w:num>
-  <w:num w:numId="8">
+  <w:num w:numId="8" w16cid:durableId="1759445498">
     <w:abstractNumId w:val="22"/>
   </w:num>
-  <w:num w:numId="9">
+  <w:num w:numId="9" w16cid:durableId="1833333320">
     <w:abstractNumId w:val="18"/>
   </w:num>
-  <w:num w:numId="10">
+  <w:num w:numId="10" w16cid:durableId="1080100997">
     <w:abstractNumId w:val="7"/>
   </w:num>
-  <w:num w:numId="11">
+  <w:num w:numId="11" w16cid:durableId="614140713">
     <w:abstractNumId w:val="6"/>
   </w:num>
-  <w:num w:numId="12">
+  <w:num w:numId="12" w16cid:durableId="175654150">
     <w:abstractNumId w:val="5"/>
   </w:num>
-  <w:num w:numId="13">
+  <w:num w:numId="13" w16cid:durableId="94981280">
     <w:abstractNumId w:val="4"/>
   </w:num>
-  <w:num w:numId="14">
+  <w:num w:numId="14" w16cid:durableId="1635062054">
     <w:abstractNumId w:val="1"/>
   </w:num>
-  <w:num w:numId="15">
+  <w:num w:numId="15" w16cid:durableId="446197863">
     <w:abstractNumId w:val="0"/>
   </w:num>
-  <w:num w:numId="16">
+  <w:num w:numId="16" w16cid:durableId="251010496">
     <w:abstractNumId w:val="13"/>
   </w:num>
-  <w:num w:numId="17">
+  <w:num w:numId="17" w16cid:durableId="1903180021">
     <w:abstractNumId w:val="11"/>
   </w:num>
-  <w:num w:numId="18">
+  <w:num w:numId="18" w16cid:durableId="1504197217">
     <w:abstractNumId w:val="17"/>
   </w:num>
-  <w:num w:numId="19">
+  <w:num w:numId="19" w16cid:durableId="2145077545">
     <w:abstractNumId w:val="14"/>
   </w:num>
-  <w:num w:numId="20">
+  <w:num w:numId="20" w16cid:durableId="153836000">
     <w:abstractNumId w:val="15"/>
   </w:num>
-  <w:num w:numId="21">
+  <w:num w:numId="21" w16cid:durableId="1442601925">
     <w:abstractNumId w:val="20"/>
   </w:num>
-  <w:num w:numId="22">
+  <w:num w:numId="22" w16cid:durableId="163937813">
     <w:abstractNumId w:val="12"/>
   </w:num>
-  <w:num w:numId="23">
+  <w:num w:numId="23" w16cid:durableId="441144637">
     <w:abstractNumId w:val="19"/>
   </w:num>
   <w:numIdMacAtCleanup w:val="6"/>
@@ -2571,7 +4862,7 @@
 </file>
 
 <file path=word/styles.xml><?xml version="1.0" encoding="utf-8"?>
-<w:styles xmlns:mc="http://schemas.openxmlformats.org/markup-compatibility/2006" xmlns:r="http://schemas.openxmlformats.org/officeDocument/2006/relationships" xmlns:w="http://schemas.openxmlformats.org/wordprocessingml/2006/main" xmlns:w14="http://schemas.microsoft.com/office/word/2010/wordml" xmlns:w15="http://schemas.microsoft.com/office/word/2012/wordml" mc:Ignorable="w14 w15">
+<w:styles xmlns:mc="http://schemas.openxmlformats.org/markup-compatibility/2006" xmlns:r="http://schemas.openxmlformats.org/officeDocument/2006/relationships" xmlns:w="http://schemas.openxmlformats.org/wordprocessingml/2006/main" xmlns:w14="http://schemas.microsoft.com/office/word/2010/wordml" xmlns:w15="http://schemas.microsoft.com/office/word/2012/wordml" xmlns:w16cex="http://schemas.microsoft.com/office/word/2018/wordml/cex" xmlns:w16cid="http://schemas.microsoft.com/office/word/2016/wordml/cid" xmlns:w16="http://schemas.microsoft.com/office/word/2018/wordml" xmlns:w16sdtdh="http://schemas.microsoft.com/office/word/2020/wordml/sdtdatahash" xmlns:w16se="http://schemas.microsoft.com/office/word/2015/wordml/symex" mc:Ignorable="w14 w15 w16se w16cid w16 w16cex w16sdtdh">
   <w:docDefaults>
     <w:rPrDefault>
       <w:rPr>
@@ -2585,7 +4876,7 @@
       </w:pPr>
     </w:pPrDefault>
   </w:docDefaults>
-  <w:latentStyles w:defLockedState="0" w:defUIPriority="99" w:defSemiHidden="0" w:defUnhideWhenUsed="0" w:defQFormat="0" w:count="371">
+  <w:latentStyles w:defLockedState="0" w:defUIPriority="99" w:defSemiHidden="0" w:defUnhideWhenUsed="0" w:defQFormat="0" w:count="376">
     <w:lsdException w:name="Normal" w:uiPriority="0" w:qFormat="1"/>
     <w:lsdException w:name="heading 1" w:uiPriority="9" w:qFormat="1"/>
     <w:lsdException w:name="heading 2" w:semiHidden="1" w:uiPriority="9" w:unhideWhenUsed="1" w:qFormat="1"/>
@@ -2957,6 +5248,11 @@
     <w:lsdException w:name="List Table 5 Dark Accent 6" w:uiPriority="50"/>
     <w:lsdException w:name="List Table 6 Colorful Accent 6" w:uiPriority="51"/>
     <w:lsdException w:name="List Table 7 Colorful Accent 6" w:uiPriority="52"/>
+    <w:lsdException w:name="Mention" w:semiHidden="1" w:unhideWhenUsed="1"/>
+    <w:lsdException w:name="Smart Hyperlink" w:semiHidden="1" w:unhideWhenUsed="1"/>
+    <w:lsdException w:name="Hashtag" w:semiHidden="1" w:unhideWhenUsed="1"/>
+    <w:lsdException w:name="Unresolved Mention" w:semiHidden="1" w:unhideWhenUsed="1"/>
+    <w:lsdException w:name="Smart Link" w:semiHidden="1" w:unhideWhenUsed="1"/>
   </w:latentStyles>
   <w:style w:type="paragraph" w:default="1" w:styleId="Standaard">
     <w:name w:val="Normal"/>
@@ -2988,7 +5284,6 @@
       <w:b/>
       <w:bCs/>
       <w:caps/>
-      <w:color w:val="211A58"/>
       <w:sz w:val="24"/>
       <w:szCs w:val="28"/>
     </w:rPr>
@@ -3026,7 +5321,6 @@
       <w:outlineLvl w:val="2"/>
     </w:pPr>
     <w:rPr>
-      <w:color w:val="211A58"/>
       <w:sz w:val="20"/>
     </w:rPr>
   </w:style>
@@ -3056,6 +5350,7 @@
   <w:style w:type="character" w:default="1" w:styleId="Standaardalinea-lettertype">
     <w:name w:val="Default Paragraph Font"/>
     <w:uiPriority w:val="1"/>
+    <w:semiHidden/>
     <w:unhideWhenUsed/>
   </w:style>
   <w:style w:type="table" w:default="1" w:styleId="Standaardtabel">
@@ -3134,7 +5429,6 @@
     </w:pPr>
     <w:rPr>
       <w:caps/>
-      <w:color w:val="211A58"/>
       <w:sz w:val="48"/>
     </w:rPr>
   </w:style>
@@ -3163,7 +5457,6 @@
     </w:pPr>
     <w:rPr>
       <w:caps/>
-      <w:color w:val="211A58"/>
       <w:sz w:val="16"/>
     </w:rPr>
   </w:style>
@@ -3385,9 +5678,6 @@
       </w:tabs>
       <w:spacing w:line="240" w:lineRule="auto"/>
     </w:pPr>
-    <w:rPr>
-      <w:color w:val="211A58"/>
-    </w:rPr>
   </w:style>
   <w:style w:type="paragraph" w:styleId="Titel">
     <w:name w:val="Title"/>
@@ -3405,7 +5695,6 @@
     <w:rPr>
       <w:rFonts w:eastAsiaTheme="majorEastAsia" w:cstheme="majorBidi"/>
       <w:caps/>
-      <w:color w:val="211A58"/>
       <w:spacing w:val="-10"/>
       <w:kern w:val="28"/>
       <w:sz w:val="48"/>
@@ -3438,7 +5727,6 @@
     </w:pPr>
     <w:rPr>
       <w:caps/>
-      <w:color w:val="211A58"/>
       <w:sz w:val="24"/>
     </w:rPr>
   </w:style>

</xml_diff>

<commit_message>
fix: fixed passport.photo in XSL-T
</commit_message>
<xml_diff>
--- a/cvtool-backend/src/main/resources/docx/Valori/template.docx
+++ b/cvtool-backend/src/main/resources/docx/Valori/template.docx
@@ -8,18 +8,12 @@
         <w:spacing w:after="60"/>
       </w:pPr>
       <w:r>
-        <w:t>Profielschets</w:t>
+        <w:t>TEMPLATE</w:t>
       </w:r>
     </w:p>
     <w:p>
       <w:r>
-        <w:t>Complexe problematiek vraagt om elegante oplossingen. Niet alleen bij het zoeken naar die oplossingen, maar zeker ook bij het uitwerken ervan zet Rob zich voor 100% in. Met zijn brede technische kennis en ervaring bijt hij zich er diep in vast. IT problemen zijn als puzzels: de moeilijkste zijn het leukst! Het verschil is alleen dat een goede IT oplossing pas werkt als ook de uitvoering deugt.</w:t>
-      </w:r>
-    </w:p>
-    <w:p/>
-    <w:p>
-      <w:r>
-        <w:t>Rob heeft oog voor detail en doet graag een paar stappen extra om goede kwaliteit te leveren. Hij houdt van aanpakken, is stressbestendig en stelt zich pragmatisch op als dat nodig is. Hij is graag betrokken bij het gehele ontwikkeltraject van specificatie tot uitrol, maar verdiept zich ook in de details van algoritmes, systeemkenmerken en bedrijfsprocessen.</w:t>
+        <w:t>This is a template file, used as a starting point for generating docx (MS-Word) documents.</w:t>
       </w:r>
     </w:p>
     <w:p>
@@ -3220,7 +3214,7 @@
           <w:jc w:val="center"/>
         </w:pPr>
         <w:r>
-          <w:t>Curriculum vitae van Rob Bosman</w:t>
+          <w:t>Curriculum vitae van Valori</w:t>
         </w:r>
         <w:r>
           <w:rPr>
@@ -3325,7 +3319,7 @@
           <w:jc w:val="center"/>
         </w:pPr>
         <w:r>
-          <w:t>Curriculum vitae van Rob Bosman</w:t>
+          <w:t>Curriculum vitae van Valori</w:t>
         </w:r>
         <w:r>
           <w:rPr>
@@ -3698,7 +3692,7 @@
       <w:rPr>
         <w:lang w:val="en-US"/>
       </w:rPr>
-      <w:t>Rob Bosman</w:t>
+      <w:t>Valori CVtool</w:t>
     </w:r>
   </w:p>
   <w:p>
@@ -3713,7 +3707,7 @@
       <w:rPr>
         <w:lang w:val="en-US"/>
       </w:rPr>
-      <w:t>senior developer</w:t>
+      <w:t>cv document generator</w:t>
     </w:r>
     <w:r>
       <w:rPr>
@@ -3726,7 +3720,7 @@
       <w:rPr>
         <w:lang w:val="en-US"/>
       </w:rPr>
-      <w:t>06-09-1965</w:t>
+      <w:t>01-12-2018</w:t>
     </w:r>
     <w:r>
       <w:rPr>
@@ -3739,7 +3733,7 @@
       <w:rPr>
         <w:lang w:val="en-US"/>
       </w:rPr>
-      <w:t>Leusden</w:t>
+      <w:t>Nederland</w:t>
     </w:r>
     <w:r>
       <w:rPr>

</xml_diff>